<commit_message>
Added Q1.4, Q1.5 & Q4.1 - Q4.8
</commit_message>
<xml_diff>
--- a/Rendu.docx
+++ b/Rendu.docx
@@ -63,7 +63,14 @@
           <w:b/>
           <w:bCs/>
         </w:rPr>
-        <w:t xml:space="preserve"> Q1.2.png</w:t>
+        <w:t xml:space="preserve"> </w:t>
+      </w:r>
+      <w:r>
+        <w:rPr>
+          <w:b/>
+          <w:bCs/>
+        </w:rPr>
+        <w:t>Q1.2.png</w:t>
       </w:r>
       <w:r>
         <w:t>.</w:t>
@@ -96,14 +103,27 @@
       <w:r>
         <w:t xml:space="preserve">On sait qu’un </w:t>
       </w:r>
+      <w:proofErr w:type="spellStart"/>
       <w:r>
         <w:rPr>
           <w:rFonts w:ascii="Consolas" w:hAnsi="Consolas" w:cs="Consolas"/>
+          <w:b/>
+          <w:bCs/>
+          <w:sz w:val="20"/>
+          <w:szCs w:val="20"/>
         </w:rPr>
         <w:t>int</w:t>
       </w:r>
-      <w:r>
-        <w:t xml:space="preserve"> pèse 8 octets en mémoire :</w:t>
+      <w:proofErr w:type="spellEnd"/>
+      <w:r>
+        <w:rPr>
+          <w:sz w:val="20"/>
+          <w:szCs w:val="20"/>
+        </w:rPr>
+        <w:t xml:space="preserve"> </w:t>
+      </w:r>
+      <w:r>
+        <w:t>pèse 8 octets en mémoire :</w:t>
       </w:r>
     </w:p>
     <w:p>
@@ -143,17 +163,31 @@
       <w:r>
         <w:t xml:space="preserve">On sait qu’une </w:t>
       </w:r>
+      <w:proofErr w:type="spellStart"/>
       <w:r>
         <w:rPr>
           <w:rFonts w:ascii="Consolas" w:hAnsi="Consolas" w:cs="Consolas"/>
+          <w:b/>
+          <w:bCs/>
+          <w:sz w:val="20"/>
+          <w:szCs w:val="20"/>
         </w:rPr>
         <w:t>size_t</w:t>
       </w:r>
-      <w:r>
-        <w:rPr>
-          <w:rFonts w:cstheme="minorHAnsi"/>
-        </w:rPr>
-        <w:t xml:space="preserve"> pèse 16 octets en mémoire :</w:t>
+      <w:proofErr w:type="spellEnd"/>
+      <w:r>
+        <w:rPr>
+          <w:rFonts w:cstheme="minorHAnsi"/>
+          <w:sz w:val="20"/>
+          <w:szCs w:val="20"/>
+        </w:rPr>
+        <w:t xml:space="preserve"> </w:t>
+      </w:r>
+      <w:r>
+        <w:rPr>
+          <w:rFonts w:cstheme="minorHAnsi"/>
+        </w:rPr>
+        <w:t>pèse 16 octets en mémoire :</w:t>
       </w:r>
     </w:p>
     <w:p>
@@ -168,17 +202,41 @@
         </w:rPr>
         <w:t xml:space="preserve">Calculons la taille d’une </w:t>
       </w:r>
+      <w:proofErr w:type="spellStart"/>
       <w:r>
         <w:rPr>
           <w:rFonts w:ascii="Consolas" w:hAnsi="Consolas" w:cs="Consolas"/>
-        </w:rPr>
-        <w:t>struct triplet</w:t>
-      </w:r>
-      <w:r>
-        <w:rPr>
-          <w:rFonts w:cstheme="minorHAnsi"/>
-        </w:rPr>
-        <w:t xml:space="preserve"> : </w:t>
+          <w:b/>
+          <w:bCs/>
+          <w:sz w:val="20"/>
+          <w:szCs w:val="20"/>
+        </w:rPr>
+        <w:t>struct</w:t>
+      </w:r>
+      <w:proofErr w:type="spellEnd"/>
+      <w:r>
+        <w:rPr>
+          <w:rFonts w:ascii="Consolas" w:hAnsi="Consolas" w:cs="Consolas"/>
+          <w:b/>
+          <w:bCs/>
+          <w:sz w:val="20"/>
+          <w:szCs w:val="20"/>
+        </w:rPr>
+        <w:t xml:space="preserve"> triplet</w:t>
+      </w:r>
+      <w:r>
+        <w:rPr>
+          <w:rFonts w:cstheme="minorHAnsi"/>
+          <w:sz w:val="20"/>
+          <w:szCs w:val="20"/>
+        </w:rPr>
+        <w:t> </w:t>
+      </w:r>
+      <w:r>
+        <w:rPr>
+          <w:rFonts w:cstheme="minorHAnsi"/>
+        </w:rPr>
+        <w:t xml:space="preserve">: </w:t>
       </w:r>
       <w:r>
         <w:rPr>
@@ -186,29 +244,69 @@
         </w:rPr>
         <w:t xml:space="preserve">il possède 2 </w:t>
       </w:r>
+      <w:proofErr w:type="spellStart"/>
+      <w:proofErr w:type="gramStart"/>
       <w:r>
         <w:rPr>
           <w:rFonts w:ascii="Consolas" w:hAnsi="Consolas" w:cs="Consolas"/>
-        </w:rPr>
-        <w:t>size_t</w:t>
-      </w:r>
-      <w:r>
-        <w:rPr>
-          <w:rFonts w:cstheme="minorHAnsi"/>
-        </w:rPr>
-        <w:t xml:space="preserve"> (2*16 octets) et 1 </w:t>
-      </w:r>
+          <w:b/>
+          <w:bCs/>
+          <w:sz w:val="20"/>
+          <w:szCs w:val="20"/>
+        </w:rPr>
+        <w:t>size</w:t>
+      </w:r>
+      <w:proofErr w:type="gramEnd"/>
       <w:r>
         <w:rPr>
           <w:rFonts w:ascii="Consolas" w:hAnsi="Consolas" w:cs="Consolas"/>
+          <w:b/>
+          <w:bCs/>
+          <w:sz w:val="20"/>
+          <w:szCs w:val="20"/>
+        </w:rPr>
+        <w:t>_t</w:t>
+      </w:r>
+      <w:proofErr w:type="spellEnd"/>
+      <w:r>
+        <w:rPr>
+          <w:rFonts w:cstheme="minorHAnsi"/>
+          <w:sz w:val="20"/>
+          <w:szCs w:val="20"/>
+        </w:rPr>
+        <w:t xml:space="preserve"> </w:t>
+      </w:r>
+      <w:r>
+        <w:rPr>
+          <w:rFonts w:cstheme="minorHAnsi"/>
+        </w:rPr>
+        <w:t xml:space="preserve">(2*16 octets) et 1 </w:t>
+      </w:r>
+      <w:proofErr w:type="spellStart"/>
+      <w:r>
+        <w:rPr>
+          <w:rFonts w:ascii="Consolas" w:hAnsi="Consolas" w:cs="Consolas"/>
+          <w:b/>
+          <w:bCs/>
+          <w:sz w:val="20"/>
+          <w:szCs w:val="20"/>
         </w:rPr>
         <w:t>int</w:t>
       </w:r>
-      <w:r>
-        <w:rPr>
-          <w:rFonts w:cstheme="minorHAnsi"/>
-        </w:rPr>
-        <w:t xml:space="preserve"> (8 octets), soit une taille totale de 40 octets</w:t>
+      <w:proofErr w:type="spellEnd"/>
+      <w:r>
+        <w:rPr>
+          <w:rFonts w:cstheme="minorHAnsi"/>
+          <w:sz w:val="20"/>
+          <w:szCs w:val="20"/>
+        </w:rPr>
+        <w:t xml:space="preserve"> </w:t>
+      </w:r>
+      <w:r>
+        <w:rPr>
+          <w:rFonts w:cstheme="minorHAnsi"/>
+        </w:rPr>
+        <w:t>(8 octets), soit une taille totale de 40 octets</w:t>
       </w:r>
       <w:r>
         <w:rPr>
@@ -229,11 +327,35 @@
         </w:rPr>
         <w:t xml:space="preserve">Calculons ensuite la taille d’une </w:t>
       </w:r>
+      <w:proofErr w:type="spellStart"/>
       <w:r>
         <w:rPr>
           <w:rFonts w:ascii="Consolas" w:hAnsi="Consolas" w:cs="Consolas"/>
-        </w:rPr>
-        <w:t>CNode&lt;triplet&gt; </w:t>
+          <w:b/>
+          <w:bCs/>
+          <w:sz w:val="20"/>
+          <w:szCs w:val="20"/>
+        </w:rPr>
+        <w:t>CNode</w:t>
+      </w:r>
+      <w:proofErr w:type="spellEnd"/>
+      <w:r>
+        <w:rPr>
+          <w:rFonts w:ascii="Consolas" w:hAnsi="Consolas" w:cs="Consolas"/>
+          <w:b/>
+          <w:bCs/>
+          <w:sz w:val="20"/>
+          <w:szCs w:val="20"/>
+        </w:rPr>
+        <w:t>&lt;triplet&gt;</w:t>
+      </w:r>
+      <w:r>
+        <w:rPr>
+          <w:rFonts w:ascii="Consolas" w:hAnsi="Consolas" w:cs="Consolas"/>
+          <w:sz w:val="20"/>
+          <w:szCs w:val="20"/>
+        </w:rPr>
+        <w:t> </w:t>
       </w:r>
       <w:r>
         <w:rPr>
@@ -241,29 +363,99 @@
         </w:rPr>
         <w:t xml:space="preserve">: il possède 1 </w:t>
       </w:r>
+      <w:proofErr w:type="spellStart"/>
       <w:r>
         <w:rPr>
           <w:rFonts w:ascii="Consolas" w:hAnsi="Consolas" w:cs="Consolas"/>
-        </w:rPr>
-        <w:t>struct triplet</w:t>
-      </w:r>
-      <w:r>
-        <w:rPr>
-          <w:rFonts w:cstheme="minorHAnsi"/>
-        </w:rPr>
-        <w:t xml:space="preserve"> (40 octets) et 2 </w:t>
-      </w:r>
+          <w:b/>
+          <w:bCs/>
+          <w:sz w:val="20"/>
+          <w:szCs w:val="20"/>
+        </w:rPr>
+        <w:t>struct</w:t>
+      </w:r>
+      <w:proofErr w:type="spellEnd"/>
       <w:r>
         <w:rPr>
           <w:rFonts w:ascii="Consolas" w:hAnsi="Consolas" w:cs="Consolas"/>
-        </w:rPr>
-        <w:t>shared_ptr&lt;CNode&gt;</w:t>
-      </w:r>
-      <w:r>
-        <w:rPr>
-          <w:rFonts w:cstheme="minorHAnsi"/>
-        </w:rPr>
-        <w:t xml:space="preserve"> (2*8 octets), soit une taille totale de 56 octets.</w:t>
+          <w:b/>
+          <w:bCs/>
+          <w:sz w:val="20"/>
+          <w:szCs w:val="20"/>
+        </w:rPr>
+        <w:t xml:space="preserve"> triplet</w:t>
+      </w:r>
+      <w:r>
+        <w:rPr>
+          <w:rFonts w:cstheme="minorHAnsi"/>
+          <w:sz w:val="20"/>
+          <w:szCs w:val="20"/>
+        </w:rPr>
+        <w:t xml:space="preserve"> </w:t>
+      </w:r>
+      <w:r>
+        <w:rPr>
+          <w:rFonts w:cstheme="minorHAnsi"/>
+        </w:rPr>
+        <w:t xml:space="preserve">(40 octets) et 2 </w:t>
+      </w:r>
+      <w:proofErr w:type="spellStart"/>
+      <w:r>
+        <w:rPr>
+          <w:rFonts w:ascii="Consolas" w:hAnsi="Consolas" w:cs="Consolas"/>
+          <w:b/>
+          <w:bCs/>
+          <w:sz w:val="20"/>
+          <w:szCs w:val="20"/>
+        </w:rPr>
+        <w:t>shared_ptr</w:t>
+      </w:r>
+      <w:proofErr w:type="spellEnd"/>
+      <w:r>
+        <w:rPr>
+          <w:rFonts w:ascii="Consolas" w:hAnsi="Consolas" w:cs="Consolas"/>
+          <w:b/>
+          <w:bCs/>
+          <w:sz w:val="20"/>
+          <w:szCs w:val="20"/>
+        </w:rPr>
+        <w:t>&lt;</w:t>
+      </w:r>
+      <w:proofErr w:type="spellStart"/>
+      <w:r>
+        <w:rPr>
+          <w:rFonts w:ascii="Consolas" w:hAnsi="Consolas" w:cs="Consolas"/>
+          <w:b/>
+          <w:bCs/>
+          <w:sz w:val="20"/>
+          <w:szCs w:val="20"/>
+        </w:rPr>
+        <w:t>CNode</w:t>
+      </w:r>
+      <w:proofErr w:type="spellEnd"/>
+      <w:r>
+        <w:rPr>
+          <w:rFonts w:ascii="Consolas" w:hAnsi="Consolas" w:cs="Consolas"/>
+          <w:b/>
+          <w:bCs/>
+          <w:sz w:val="20"/>
+          <w:szCs w:val="20"/>
+        </w:rPr>
+        <w:t>&gt;</w:t>
+      </w:r>
+      <w:r>
+        <w:rPr>
+          <w:rFonts w:cstheme="minorHAnsi"/>
+          <w:sz w:val="20"/>
+          <w:szCs w:val="20"/>
+        </w:rPr>
+        <w:t xml:space="preserve"> </w:t>
+      </w:r>
+      <w:r>
+        <w:rPr>
+          <w:rFonts w:cstheme="minorHAnsi"/>
+        </w:rPr>
+        <w:t>(2*8 octets), soit une taille totale de 56 octets.</w:t>
       </w:r>
     </w:p>
     <w:p>
@@ -299,29 +491,77 @@
         </w:rPr>
         <w:t xml:space="preserve"> structure, sachant que la </w:t>
       </w:r>
+      <w:proofErr w:type="spellStart"/>
       <w:r>
         <w:rPr>
           <w:rFonts w:ascii="Consolas" w:hAnsi="Consolas" w:cs="Consolas"/>
-        </w:rPr>
-        <w:t>CList&lt;triplet&gt; matrix</w:t>
-      </w:r>
-      <w:r>
-        <w:rPr>
-          <w:rFonts w:cstheme="minorHAnsi"/>
-        </w:rPr>
-        <w:t xml:space="preserve"> contient 6 éléments de type </w:t>
-      </w:r>
+          <w:b/>
+          <w:bCs/>
+          <w:sz w:val="20"/>
+          <w:szCs w:val="20"/>
+        </w:rPr>
+        <w:t>CList</w:t>
+      </w:r>
+      <w:proofErr w:type="spellEnd"/>
       <w:r>
         <w:rPr>
           <w:rFonts w:ascii="Consolas" w:hAnsi="Consolas" w:cs="Consolas"/>
-        </w:rPr>
-        <w:t>CNode&lt;triplet&gt;</w:t>
-      </w:r>
-      <w:r>
-        <w:rPr>
-          <w:rFonts w:cstheme="minorHAnsi"/>
-        </w:rPr>
-        <w:t xml:space="preserve"> (tête fictive, queue fictive et 4 éléments de la matrice ≠ 0), elle occupe donc 336 octets (6*56).</w:t>
+          <w:b/>
+          <w:bCs/>
+          <w:sz w:val="20"/>
+          <w:szCs w:val="20"/>
+        </w:rPr>
+        <w:t>&lt;triplet&gt; matrix</w:t>
+      </w:r>
+      <w:r>
+        <w:rPr>
+          <w:rFonts w:cstheme="minorHAnsi"/>
+          <w:sz w:val="20"/>
+          <w:szCs w:val="20"/>
+        </w:rPr>
+        <w:t xml:space="preserve"> </w:t>
+      </w:r>
+      <w:r>
+        <w:rPr>
+          <w:rFonts w:cstheme="minorHAnsi"/>
+        </w:rPr>
+        <w:t xml:space="preserve">contient 6 éléments de type </w:t>
+      </w:r>
+      <w:proofErr w:type="spellStart"/>
+      <w:r>
+        <w:rPr>
+          <w:rFonts w:ascii="Consolas" w:hAnsi="Consolas" w:cs="Consolas"/>
+          <w:b/>
+          <w:bCs/>
+          <w:sz w:val="20"/>
+          <w:szCs w:val="20"/>
+        </w:rPr>
+        <w:t>CNode</w:t>
+      </w:r>
+      <w:proofErr w:type="spellEnd"/>
+      <w:r>
+        <w:rPr>
+          <w:rFonts w:ascii="Consolas" w:hAnsi="Consolas" w:cs="Consolas"/>
+          <w:b/>
+          <w:bCs/>
+          <w:sz w:val="20"/>
+          <w:szCs w:val="20"/>
+        </w:rPr>
+        <w:t>&lt;triplet&gt;</w:t>
+      </w:r>
+      <w:r>
+        <w:rPr>
+          <w:rFonts w:cstheme="minorHAnsi"/>
+          <w:sz w:val="20"/>
+          <w:szCs w:val="20"/>
+        </w:rPr>
+        <w:t xml:space="preserve"> </w:t>
+      </w:r>
+      <w:r>
+        <w:rPr>
+          <w:rFonts w:cstheme="minorHAnsi"/>
+        </w:rPr>
+        <w:t>(tête fictive, queue fictive et 4 éléments de la matrice ≠ 0), elle occupe donc 336 octets (6*56).</w:t>
       </w:r>
     </w:p>
     <w:p>
@@ -357,17 +597,115 @@
         </w:rPr>
         <w:t xml:space="preserve"> structure, sachant que le </w:t>
       </w:r>
+      <w:proofErr w:type="gramStart"/>
       <w:r>
         <w:rPr>
           <w:rFonts w:ascii="Consolas" w:hAnsi="Consolas" w:cs="Consolas"/>
-        </w:rPr>
-        <w:t>std::vector&lt;CList&lt;pairColVal&gt;&gt; matrix</w:t>
-      </w:r>
-      <w:r>
-        <w:rPr>
-          <w:rFonts w:cstheme="minorHAnsi"/>
-        </w:rPr>
-        <w:t xml:space="preserve"> contient 10 têtes fictives et 10 </w:t>
+          <w:b/>
+          <w:bCs/>
+          <w:sz w:val="20"/>
+          <w:szCs w:val="20"/>
+        </w:rPr>
+        <w:t>std::</w:t>
+      </w:r>
+      <w:proofErr w:type="spellStart"/>
+      <w:proofErr w:type="gramEnd"/>
+      <w:r>
+        <w:rPr>
+          <w:rFonts w:ascii="Consolas" w:hAnsi="Consolas" w:cs="Consolas"/>
+          <w:b/>
+          <w:bCs/>
+          <w:sz w:val="20"/>
+          <w:szCs w:val="20"/>
+        </w:rPr>
+        <w:t>vector</w:t>
+      </w:r>
+      <w:proofErr w:type="spellEnd"/>
+      <w:r>
+        <w:rPr>
+          <w:rFonts w:ascii="Consolas" w:hAnsi="Consolas" w:cs="Consolas"/>
+          <w:b/>
+          <w:bCs/>
+          <w:sz w:val="20"/>
+          <w:szCs w:val="20"/>
+        </w:rPr>
+        <w:t>&lt;</w:t>
+      </w:r>
+      <w:proofErr w:type="spellStart"/>
+      <w:r>
+        <w:rPr>
+          <w:rFonts w:ascii="Consolas" w:hAnsi="Consolas" w:cs="Consolas"/>
+          <w:b/>
+          <w:bCs/>
+          <w:sz w:val="20"/>
+          <w:szCs w:val="20"/>
+        </w:rPr>
+        <w:t>CList</w:t>
+      </w:r>
+      <w:proofErr w:type="spellEnd"/>
+      <w:r>
+        <w:rPr>
+          <w:rFonts w:ascii="Consolas" w:hAnsi="Consolas" w:cs="Consolas"/>
+          <w:b/>
+          <w:bCs/>
+          <w:sz w:val="20"/>
+          <w:szCs w:val="20"/>
+        </w:rPr>
+        <w:t>&lt;</w:t>
+      </w:r>
+      <w:proofErr w:type="spellStart"/>
+      <w:r>
+        <w:rPr>
+          <w:rFonts w:ascii="Consolas" w:hAnsi="Consolas" w:cs="Consolas"/>
+          <w:b/>
+          <w:bCs/>
+          <w:sz w:val="20"/>
+          <w:szCs w:val="20"/>
+        </w:rPr>
+        <w:t>pairColVal</w:t>
+      </w:r>
+      <w:proofErr w:type="spellEnd"/>
+      <w:r>
+        <w:rPr>
+          <w:rFonts w:ascii="Consolas" w:hAnsi="Consolas" w:cs="Consolas"/>
+          <w:b/>
+          <w:bCs/>
+          <w:sz w:val="20"/>
+          <w:szCs w:val="20"/>
+        </w:rPr>
+        <w:t>&gt;&gt;</w:t>
+      </w:r>
+      <w:r>
+        <w:rPr>
+          <w:rFonts w:ascii="Consolas" w:hAnsi="Consolas" w:cs="Consolas"/>
+          <w:sz w:val="20"/>
+          <w:szCs w:val="20"/>
+        </w:rPr>
+        <w:t xml:space="preserve"> </w:t>
+      </w:r>
+      <w:r>
+        <w:rPr>
+          <w:rFonts w:ascii="Consolas" w:hAnsi="Consolas" w:cs="Consolas"/>
+          <w:b/>
+          <w:bCs/>
+          <w:sz w:val="20"/>
+          <w:szCs w:val="20"/>
+        </w:rPr>
+        <w:t>matrix</w:t>
+      </w:r>
+      <w:r>
+        <w:rPr>
+          <w:rFonts w:cstheme="minorHAnsi"/>
+          <w:sz w:val="20"/>
+          <w:szCs w:val="20"/>
+        </w:rPr>
+        <w:t xml:space="preserve"> </w:t>
+      </w:r>
+      <w:r>
+        <w:rPr>
+          <w:rFonts w:cstheme="minorHAnsi"/>
+        </w:rPr>
+        <w:t xml:space="preserve">contient 10 têtes fictives et 10 </w:t>
       </w:r>
       <w:r>
         <w:rPr>
@@ -375,17 +713,63 @@
         </w:rPr>
         <w:t xml:space="preserve">queues fictives (car comme la matrice d’exemple possède 10 lignes, le vecteur possède 10 </w:t>
       </w:r>
+      <w:proofErr w:type="spellStart"/>
       <w:r>
         <w:rPr>
           <w:rFonts w:ascii="Consolas" w:hAnsi="Consolas" w:cs="Consolas"/>
-        </w:rPr>
-        <w:t>CList&lt;pairColVal&gt;</w:t>
-      </w:r>
-      <w:r>
-        <w:rPr>
-          <w:rFonts w:cstheme="minorHAnsi"/>
-        </w:rPr>
-        <w:t xml:space="preserve"> qui possèdent donc automatiquement une tête et queue fictives</w:t>
+          <w:b/>
+          <w:bCs/>
+          <w:sz w:val="20"/>
+          <w:szCs w:val="20"/>
+        </w:rPr>
+        <w:t>CList</w:t>
+      </w:r>
+      <w:proofErr w:type="spellEnd"/>
+      <w:r>
+        <w:rPr>
+          <w:rFonts w:ascii="Consolas" w:hAnsi="Consolas" w:cs="Consolas"/>
+          <w:b/>
+          <w:bCs/>
+          <w:sz w:val="20"/>
+          <w:szCs w:val="20"/>
+        </w:rPr>
+        <w:t>&lt;</w:t>
+      </w:r>
+      <w:proofErr w:type="spellStart"/>
+      <w:r>
+        <w:rPr>
+          <w:rFonts w:ascii="Consolas" w:hAnsi="Consolas" w:cs="Consolas"/>
+          <w:b/>
+          <w:bCs/>
+          <w:sz w:val="20"/>
+          <w:szCs w:val="20"/>
+        </w:rPr>
+        <w:t>pairColVal</w:t>
+      </w:r>
+      <w:proofErr w:type="spellEnd"/>
+      <w:r>
+        <w:rPr>
+          <w:rFonts w:ascii="Consolas" w:hAnsi="Consolas" w:cs="Consolas"/>
+          <w:b/>
+          <w:bCs/>
+          <w:sz w:val="20"/>
+          <w:szCs w:val="20"/>
+        </w:rPr>
+        <w:t>&gt;</w:t>
+      </w:r>
+      <w:r>
+        <w:rPr>
+          <w:rFonts w:cstheme="minorHAnsi"/>
+          <w:sz w:val="20"/>
+          <w:szCs w:val="20"/>
+        </w:rPr>
+        <w:t xml:space="preserve"> </w:t>
+      </w:r>
+      <w:r>
+        <w:rPr>
+          <w:rFonts w:cstheme="minorHAnsi"/>
+        </w:rPr>
+        <w:t>qui possèdent donc automatiquement une tête et queue fictives</w:t>
       </w:r>
       <w:r>
         <w:rPr>
@@ -411,7 +795,21 @@
         <w:rPr>
           <w:rFonts w:cstheme="minorHAnsi"/>
         </w:rPr>
-        <w:t>Ces calculs n’ont pas pris en compte l’overhead introduit par des éléments « externes », tel que la taille du vecteur lui-même ou encore l’alignement en mémoire de la structure.</w:t>
+        <w:t>Ces calculs n’ont pas pris en compte l’</w:t>
+      </w:r>
+      <w:proofErr w:type="spellStart"/>
+      <w:r>
+        <w:rPr>
+          <w:rFonts w:cstheme="minorHAnsi"/>
+        </w:rPr>
+        <w:t>overhead</w:t>
+      </w:r>
+      <w:proofErr w:type="spellEnd"/>
+      <w:r>
+        <w:rPr>
+          <w:rFonts w:cstheme="minorHAnsi"/>
+        </w:rPr>
+        <w:t xml:space="preserve"> introduit par des éléments « externes », tel que la taille du vecteur lui-même ou encore l’alignement en mémoire de la structure.</w:t>
       </w:r>
     </w:p>
     <w:p>
@@ -446,7 +844,93 @@
         <w:rPr>
           <w:rFonts w:cstheme="minorHAnsi"/>
         </w:rPr>
-        <w:t>TBA</w:t>
+        <w:t xml:space="preserve">Pour la </w:t>
+      </w:r>
+      <w:r>
+        <w:rPr>
+          <w:rFonts w:cstheme="minorHAnsi"/>
+          <w:i/>
+          <w:iCs/>
+        </w:rPr>
+        <w:t>première</w:t>
+      </w:r>
+      <w:r>
+        <w:rPr>
+          <w:rFonts w:cstheme="minorHAnsi"/>
+        </w:rPr>
+        <w:t xml:space="preserve"> structure, la matrice est de 100x100, elle occupe donc 80 000 octets (100*100*8).</w:t>
+      </w:r>
+    </w:p>
+    <w:p>
+      <w:pPr>
+        <w:rPr>
+          <w:rFonts w:cstheme="minorHAnsi"/>
+        </w:rPr>
+      </w:pPr>
+      <w:r>
+        <w:rPr>
+          <w:rFonts w:cstheme="minorHAnsi"/>
+        </w:rPr>
+        <w:t xml:space="preserve">Pour la </w:t>
+      </w:r>
+      <w:r>
+        <w:rPr>
+          <w:rFonts w:cstheme="minorHAnsi"/>
+          <w:i/>
+          <w:iCs/>
+        </w:rPr>
+        <w:t>deuxième</w:t>
+      </w:r>
+      <w:r>
+        <w:rPr>
+          <w:rFonts w:cstheme="minorHAnsi"/>
+        </w:rPr>
+        <w:t xml:space="preserve"> structure, elle occupe toujours 336 octets (</w:t>
+      </w:r>
+      <w:r>
+        <w:rPr>
+          <w:rFonts w:cstheme="minorHAnsi"/>
+        </w:rPr>
+        <w:t xml:space="preserve">6*56), </w:t>
+      </w:r>
+      <w:r>
+        <w:rPr>
+          <w:rFonts w:cstheme="minorHAnsi"/>
+        </w:rPr>
+        <w:t xml:space="preserve">car </w:t>
+      </w:r>
+      <w:r>
+        <w:rPr>
+          <w:rFonts w:cstheme="minorHAnsi"/>
+        </w:rPr>
+        <w:t>aucun nouvel élément différent de 0 n’a été introduit.</w:t>
+      </w:r>
+    </w:p>
+    <w:p>
+      <w:pPr>
+        <w:rPr>
+          <w:rFonts w:cstheme="minorHAnsi"/>
+        </w:rPr>
+      </w:pPr>
+      <w:r>
+        <w:rPr>
+          <w:rFonts w:cstheme="minorHAnsi"/>
+        </w:rPr>
+        <w:t xml:space="preserve">Pour la </w:t>
+      </w:r>
+      <w:r>
+        <w:rPr>
+          <w:rFonts w:cstheme="minorHAnsi"/>
+          <w:i/>
+          <w:iCs/>
+        </w:rPr>
+        <w:t>troisième</w:t>
+      </w:r>
+      <w:r>
+        <w:rPr>
+          <w:rFonts w:cstheme="minorHAnsi"/>
+        </w:rPr>
+        <w:t xml:space="preserve"> structure, il y a 100 lignes donc 100 têtes et 100 queues fictives plus les 4 éléments différent de 0, elle occupe donc 11 424 octets (204*56).</w:t>
       </w:r>
     </w:p>
     <w:p>
@@ -481,30 +965,267 @@
         <w:rPr>
           <w:rFonts w:cstheme="minorHAnsi"/>
         </w:rPr>
-        <w:t>TBA</w:t>
-      </w:r>
-    </w:p>
-    <w:p>
-      <w:pPr>
-        <w:rPr>
-          <w:rFonts w:cstheme="minorHAnsi"/>
-        </w:rPr>
-      </w:pPr>
-    </w:p>
-    <w:p>
-      <w:pPr>
-        <w:rPr>
-          <w:rFonts w:cstheme="minorHAnsi"/>
-          <w:b/>
-          <w:bCs/>
-        </w:rPr>
-      </w:pPr>
-      <w:r>
-        <w:rPr>
-          <w:rFonts w:cstheme="minorHAnsi"/>
-          <w:b/>
-          <w:bCs/>
-        </w:rPr>
+        <w:t xml:space="preserve">Pour la </w:t>
+      </w:r>
+      <w:r>
+        <w:rPr>
+          <w:rFonts w:cstheme="minorHAnsi"/>
+          <w:i/>
+          <w:iCs/>
+        </w:rPr>
+        <w:t>première</w:t>
+      </w:r>
+      <w:r>
+        <w:rPr>
+          <w:rFonts w:cstheme="minorHAnsi"/>
+        </w:rPr>
+        <w:t xml:space="preserve"> structure, la matrice est de 1</w:t>
+      </w:r>
+      <w:r>
+        <w:rPr>
+          <w:rFonts w:cstheme="minorHAnsi"/>
+        </w:rPr>
+        <w:t xml:space="preserve"> 0</w:t>
+      </w:r>
+      <w:r>
+        <w:rPr>
+          <w:rFonts w:cstheme="minorHAnsi"/>
+        </w:rPr>
+        <w:t>00x1</w:t>
+      </w:r>
+      <w:r>
+        <w:rPr>
+          <w:rFonts w:cstheme="minorHAnsi"/>
+        </w:rPr>
+        <w:t xml:space="preserve"> 0</w:t>
+      </w:r>
+      <w:r>
+        <w:rPr>
+          <w:rFonts w:cstheme="minorHAnsi"/>
+        </w:rPr>
+        <w:t xml:space="preserve">00, elle occupe donc </w:t>
+      </w:r>
+      <w:r>
+        <w:rPr>
+          <w:rFonts w:cstheme="minorHAnsi"/>
+        </w:rPr>
+        <w:t>8</w:t>
+      </w:r>
+      <w:r>
+        <w:rPr>
+          <w:rFonts w:cstheme="minorHAnsi"/>
+        </w:rPr>
+        <w:t xml:space="preserve"> </w:t>
+      </w:r>
+      <w:r>
+        <w:rPr>
+          <w:rFonts w:cstheme="minorHAnsi"/>
+        </w:rPr>
+        <w:t>000</w:t>
+      </w:r>
+      <w:r>
+        <w:rPr>
+          <w:rFonts w:cstheme="minorHAnsi"/>
+        </w:rPr>
+        <w:t xml:space="preserve"> </w:t>
+      </w:r>
+      <w:r>
+        <w:rPr>
+          <w:rFonts w:cstheme="minorHAnsi"/>
+        </w:rPr>
+        <w:t>000</w:t>
+      </w:r>
+      <w:r>
+        <w:rPr>
+          <w:rFonts w:cstheme="minorHAnsi"/>
+        </w:rPr>
+        <w:t xml:space="preserve"> </w:t>
+      </w:r>
+      <w:r>
+        <w:rPr>
+          <w:rFonts w:cstheme="minorHAnsi"/>
+        </w:rPr>
+        <w:t>octets (1</w:t>
+      </w:r>
+      <w:r>
+        <w:rPr>
+          <w:rFonts w:cstheme="minorHAnsi"/>
+        </w:rPr>
+        <w:t xml:space="preserve"> 0</w:t>
+      </w:r>
+      <w:r>
+        <w:rPr>
+          <w:rFonts w:cstheme="minorHAnsi"/>
+        </w:rPr>
+        <w:t>00*1</w:t>
+      </w:r>
+      <w:r>
+        <w:rPr>
+          <w:rFonts w:cstheme="minorHAnsi"/>
+        </w:rPr>
+        <w:t xml:space="preserve"> 0</w:t>
+      </w:r>
+      <w:r>
+        <w:rPr>
+          <w:rFonts w:cstheme="minorHAnsi"/>
+        </w:rPr>
+        <w:t>00*8).</w:t>
+      </w:r>
+    </w:p>
+    <w:p>
+      <w:pPr>
+        <w:rPr>
+          <w:rFonts w:cstheme="minorHAnsi"/>
+        </w:rPr>
+      </w:pPr>
+      <w:r>
+        <w:rPr>
+          <w:rFonts w:cstheme="minorHAnsi"/>
+        </w:rPr>
+        <w:t xml:space="preserve">Pour la </w:t>
+      </w:r>
+      <w:r>
+        <w:rPr>
+          <w:rFonts w:cstheme="minorHAnsi"/>
+          <w:i/>
+          <w:iCs/>
+        </w:rPr>
+        <w:t>deuxième</w:t>
+      </w:r>
+      <w:r>
+        <w:rPr>
+          <w:rFonts w:cstheme="minorHAnsi"/>
+        </w:rPr>
+        <w:t xml:space="preserve"> structure, elle occupe toujours 336 octets (6*56), </w:t>
+      </w:r>
+      <w:r>
+        <w:rPr>
+          <w:rFonts w:cstheme="minorHAnsi"/>
+        </w:rPr>
+        <w:t xml:space="preserve">car </w:t>
+      </w:r>
+      <w:r>
+        <w:rPr>
+          <w:rFonts w:cstheme="minorHAnsi"/>
+        </w:rPr>
+        <w:t>aucun nouvel élément différent de 0 n’a été introduit.</w:t>
+      </w:r>
+    </w:p>
+    <w:p>
+      <w:pPr>
+        <w:rPr>
+          <w:rFonts w:cstheme="minorHAnsi"/>
+        </w:rPr>
+      </w:pPr>
+      <w:r>
+        <w:rPr>
+          <w:rFonts w:cstheme="minorHAnsi"/>
+        </w:rPr>
+        <w:t xml:space="preserve">Pour la </w:t>
+      </w:r>
+      <w:r>
+        <w:rPr>
+          <w:rFonts w:cstheme="minorHAnsi"/>
+          <w:i/>
+          <w:iCs/>
+        </w:rPr>
+        <w:t>troisième</w:t>
+      </w:r>
+      <w:r>
+        <w:rPr>
+          <w:rFonts w:cstheme="minorHAnsi"/>
+        </w:rPr>
+        <w:t xml:space="preserve"> structure, il y a 1</w:t>
+      </w:r>
+      <w:r>
+        <w:rPr>
+          <w:rFonts w:cstheme="minorHAnsi"/>
+        </w:rPr>
+        <w:t xml:space="preserve"> 0</w:t>
+      </w:r>
+      <w:r>
+        <w:rPr>
+          <w:rFonts w:cstheme="minorHAnsi"/>
+        </w:rPr>
+        <w:t>00 lignes donc 1</w:t>
+      </w:r>
+      <w:r>
+        <w:rPr>
+          <w:rFonts w:cstheme="minorHAnsi"/>
+        </w:rPr>
+        <w:t xml:space="preserve"> 0</w:t>
+      </w:r>
+      <w:r>
+        <w:rPr>
+          <w:rFonts w:cstheme="minorHAnsi"/>
+        </w:rPr>
+        <w:t>00 têtes et 1</w:t>
+      </w:r>
+      <w:r>
+        <w:rPr>
+          <w:rFonts w:cstheme="minorHAnsi"/>
+        </w:rPr>
+        <w:t xml:space="preserve"> 0</w:t>
+      </w:r>
+      <w:r>
+        <w:rPr>
+          <w:rFonts w:cstheme="minorHAnsi"/>
+        </w:rPr>
+        <w:t>00 queues fictives plus les 4 éléments différent de 0, elle occupe donc 11</w:t>
+      </w:r>
+      <w:r>
+        <w:rPr>
+          <w:rFonts w:cstheme="minorHAnsi"/>
+        </w:rPr>
+        <w:t>2 2</w:t>
+      </w:r>
+      <w:r>
+        <w:rPr>
+          <w:rFonts w:cstheme="minorHAnsi"/>
+        </w:rPr>
+        <w:t>24 octets (2</w:t>
+      </w:r>
+      <w:r>
+        <w:rPr>
+          <w:rFonts w:cstheme="minorHAnsi"/>
+        </w:rPr>
+        <w:t xml:space="preserve"> 0</w:t>
+      </w:r>
+      <w:r>
+        <w:rPr>
+          <w:rFonts w:cstheme="minorHAnsi"/>
+        </w:rPr>
+        <w:t>04*56).</w:t>
+      </w:r>
+    </w:p>
+    <w:p>
+      <w:pPr>
+        <w:rPr>
+          <w:rFonts w:cstheme="minorHAnsi"/>
+        </w:rPr>
+      </w:pPr>
+      <w:r>
+        <w:rPr>
+          <w:rFonts w:cstheme="minorHAnsi"/>
+        </w:rPr>
+        <w:br w:type="page"/>
+      </w:r>
+    </w:p>
+    <w:p>
+      <w:pPr>
+        <w:rPr>
+          <w:rFonts w:cstheme="minorHAnsi"/>
+          <w:b/>
+          <w:bCs/>
+        </w:rPr>
+      </w:pPr>
+      <w:r>
+        <w:rPr>
+          <w:rFonts w:cstheme="minorHAnsi"/>
+          <w:b/>
+          <w:bCs/>
+        </w:rPr>
+        <w:lastRenderedPageBreak/>
         <w:t>Question 2.1</w:t>
       </w:r>
     </w:p>
@@ -525,6 +1246,8 @@
           <w:rFonts w:ascii="Consolas" w:hAnsi="Consolas" w:cstheme="minorHAnsi"/>
           <w:b/>
           <w:bCs/>
+          <w:sz w:val="20"/>
+          <w:szCs w:val="20"/>
         </w:rPr>
         <w:t>cmatrix2</w:t>
       </w:r>
@@ -533,6 +1256,8 @@
           <w:rFonts w:cstheme="minorHAnsi"/>
           <w:b/>
           <w:bCs/>
+          <w:sz w:val="20"/>
+          <w:szCs w:val="20"/>
         </w:rPr>
         <w:t xml:space="preserve"> </w:t>
       </w:r>
@@ -590,6 +1315,8 @@
           <w:rFonts w:ascii="Consolas" w:hAnsi="Consolas" w:cstheme="minorHAnsi"/>
           <w:b/>
           <w:bCs/>
+          <w:sz w:val="20"/>
+          <w:szCs w:val="20"/>
         </w:rPr>
         <w:t>cmatrix2</w:t>
       </w:r>
@@ -598,6 +1325,8 @@
           <w:rFonts w:cstheme="minorHAnsi"/>
           <w:b/>
           <w:bCs/>
+          <w:sz w:val="20"/>
+          <w:szCs w:val="20"/>
         </w:rPr>
         <w:t xml:space="preserve"> </w:t>
       </w:r>
@@ -657,6 +1386,8 @@
           <w:rFonts w:ascii="Consolas" w:hAnsi="Consolas" w:cstheme="minorHAnsi"/>
           <w:b/>
           <w:bCs/>
+          <w:sz w:val="20"/>
+          <w:szCs w:val="20"/>
         </w:rPr>
         <w:t>cmatrix2</w:t>
       </w:r>
@@ -665,6 +1396,8 @@
           <w:rFonts w:cstheme="minorHAnsi"/>
           <w:b/>
           <w:bCs/>
+          <w:sz w:val="20"/>
+          <w:szCs w:val="20"/>
         </w:rPr>
         <w:t xml:space="preserve"> </w:t>
       </w:r>
@@ -689,11 +1422,693 @@
           <w:bCs/>
         </w:rPr>
       </w:pPr>
-      <w:r>
-        <w:rPr>
-          <w:rFonts w:cstheme="minorHAnsi"/>
-          <w:b/>
-          <w:bCs/>
+    </w:p>
+    <w:p>
+      <w:pPr>
+        <w:rPr>
+          <w:rFonts w:cstheme="minorHAnsi"/>
+        </w:rPr>
+      </w:pPr>
+      <w:r>
+        <w:rPr>
+          <w:rFonts w:cstheme="minorHAnsi"/>
+          <w:b/>
+          <w:bCs/>
+        </w:rPr>
+        <w:t>Question 2.4</w:t>
+      </w:r>
+    </w:p>
+    <w:p>
+      <w:pPr>
+        <w:rPr>
+          <w:rFonts w:cstheme="minorHAnsi"/>
+        </w:rPr>
+      </w:pPr>
+      <w:r>
+        <w:rPr>
+          <w:rFonts w:cstheme="minorHAnsi"/>
+        </w:rPr>
+        <w:t xml:space="preserve">Nous devons stocker la donnée membre </w:t>
+      </w:r>
+      <w:r>
+        <w:rPr>
+          <w:rFonts w:ascii="Consolas" w:hAnsi="Consolas" w:cstheme="minorHAnsi"/>
+          <w:b/>
+          <w:bCs/>
+          <w:sz w:val="20"/>
+          <w:szCs w:val="20"/>
+        </w:rPr>
+        <w:t>_size</w:t>
+      </w:r>
+      <w:r>
+        <w:rPr>
+          <w:rFonts w:cstheme="minorHAnsi"/>
+          <w:sz w:val="20"/>
+          <w:szCs w:val="20"/>
+        </w:rPr>
+        <w:t xml:space="preserve"> </w:t>
+      </w:r>
+      <w:r>
+        <w:rPr>
+          <w:rFonts w:cstheme="minorHAnsi"/>
+        </w:rPr>
+        <w:t xml:space="preserve">dans la classe </w:t>
+      </w:r>
+      <w:r>
+        <w:rPr>
+          <w:rFonts w:ascii="Consolas" w:hAnsi="Consolas" w:cstheme="minorHAnsi"/>
+          <w:b/>
+          <w:bCs/>
+          <w:sz w:val="20"/>
+          <w:szCs w:val="20"/>
+        </w:rPr>
+        <w:t>cmatrix2</w:t>
+      </w:r>
+      <w:r>
+        <w:rPr>
+          <w:rFonts w:cstheme="minorHAnsi"/>
+          <w:sz w:val="20"/>
+          <w:szCs w:val="20"/>
+        </w:rPr>
+        <w:t xml:space="preserve"> </w:t>
+      </w:r>
+      <w:r>
+        <w:rPr>
+          <w:rFonts w:cstheme="minorHAnsi"/>
+        </w:rPr>
+        <w:t>car sans elle, il nous serait impossible de connaitre la taille de la matrice d’origine, car nous ne stockons que les valeurs différentes de zéro et non la matrice entière.</w:t>
+      </w:r>
+    </w:p>
+    <w:p>
+      <w:pPr>
+        <w:rPr>
+          <w:rFonts w:cstheme="minorHAnsi"/>
+        </w:rPr>
+      </w:pPr>
+    </w:p>
+    <w:p>
+      <w:pPr>
+        <w:rPr>
+          <w:rFonts w:cstheme="minorHAnsi"/>
+          <w:b/>
+          <w:bCs/>
+        </w:rPr>
+      </w:pPr>
+      <w:r>
+        <w:rPr>
+          <w:rFonts w:cstheme="minorHAnsi"/>
+          <w:b/>
+          <w:bCs/>
+        </w:rPr>
+        <w:t>Question 3.1</w:t>
+      </w:r>
+    </w:p>
+    <w:p>
+      <w:pPr>
+        <w:rPr>
+          <w:rFonts w:cstheme="minorHAnsi"/>
+        </w:rPr>
+      </w:pPr>
+      <w:r>
+        <w:rPr>
+          <w:rFonts w:cstheme="minorHAnsi"/>
+        </w:rPr>
+        <w:t xml:space="preserve">Voir </w:t>
+      </w:r>
+      <w:r>
+        <w:rPr>
+          <w:rFonts w:ascii="Consolas" w:hAnsi="Consolas" w:cstheme="minorHAnsi"/>
+          <w:b/>
+          <w:bCs/>
+          <w:sz w:val="20"/>
+          <w:szCs w:val="20"/>
+        </w:rPr>
+        <w:t>cmatrix3</w:t>
+      </w:r>
+      <w:r>
+        <w:rPr>
+          <w:rFonts w:cstheme="minorHAnsi"/>
+          <w:sz w:val="20"/>
+          <w:szCs w:val="20"/>
+        </w:rPr>
+        <w:t xml:space="preserve"> </w:t>
+      </w:r>
+      <w:r>
+        <w:rPr>
+          <w:rFonts w:cstheme="minorHAnsi"/>
+        </w:rPr>
+        <w:t>dans code source inclus.</w:t>
+      </w:r>
+    </w:p>
+    <w:p>
+      <w:pPr>
+        <w:rPr>
+          <w:rFonts w:cstheme="minorHAnsi"/>
+        </w:rPr>
+      </w:pPr>
+    </w:p>
+    <w:p>
+      <w:pPr>
+        <w:rPr>
+          <w:rFonts w:cstheme="minorHAnsi"/>
+          <w:b/>
+          <w:bCs/>
+        </w:rPr>
+      </w:pPr>
+      <w:r>
+        <w:rPr>
+          <w:rFonts w:cstheme="minorHAnsi"/>
+          <w:b/>
+          <w:bCs/>
+        </w:rPr>
+        <w:t>Question 3.</w:t>
+      </w:r>
+      <w:r>
+        <w:rPr>
+          <w:rFonts w:cstheme="minorHAnsi"/>
+          <w:b/>
+          <w:bCs/>
+        </w:rPr>
+        <w:t>2</w:t>
+      </w:r>
+    </w:p>
+    <w:p>
+      <w:pPr>
+        <w:rPr>
+          <w:rFonts w:cstheme="minorHAnsi"/>
+        </w:rPr>
+      </w:pPr>
+      <w:r>
+        <w:rPr>
+          <w:rFonts w:cstheme="minorHAnsi"/>
+        </w:rPr>
+        <w:t xml:space="preserve">Voir </w:t>
+      </w:r>
+      <w:r>
+        <w:rPr>
+          <w:rFonts w:ascii="Consolas" w:hAnsi="Consolas" w:cstheme="minorHAnsi"/>
+          <w:b/>
+          <w:bCs/>
+          <w:sz w:val="20"/>
+          <w:szCs w:val="20"/>
+        </w:rPr>
+        <w:t>cmatrix3</w:t>
+      </w:r>
+      <w:r>
+        <w:rPr>
+          <w:rFonts w:cstheme="minorHAnsi"/>
+          <w:sz w:val="20"/>
+          <w:szCs w:val="20"/>
+        </w:rPr>
+        <w:t xml:space="preserve"> </w:t>
+      </w:r>
+      <w:r>
+        <w:rPr>
+          <w:rFonts w:cstheme="minorHAnsi"/>
+        </w:rPr>
+        <w:t>dans code source inclus.</w:t>
+      </w:r>
+    </w:p>
+    <w:p>
+      <w:pPr>
+        <w:rPr>
+          <w:rFonts w:cstheme="minorHAnsi"/>
+        </w:rPr>
+      </w:pPr>
+    </w:p>
+    <w:p>
+      <w:pPr>
+        <w:rPr>
+          <w:rFonts w:cstheme="minorHAnsi"/>
+          <w:b/>
+          <w:bCs/>
+        </w:rPr>
+      </w:pPr>
+      <w:r>
+        <w:rPr>
+          <w:rFonts w:cstheme="minorHAnsi"/>
+          <w:b/>
+          <w:bCs/>
+        </w:rPr>
+        <w:t>Question 3.</w:t>
+      </w:r>
+      <w:r>
+        <w:rPr>
+          <w:rFonts w:cstheme="minorHAnsi"/>
+          <w:b/>
+          <w:bCs/>
+        </w:rPr>
+        <w:t>3</w:t>
+      </w:r>
+    </w:p>
+    <w:p>
+      <w:pPr>
+        <w:rPr>
+          <w:rFonts w:cstheme="minorHAnsi"/>
+        </w:rPr>
+      </w:pPr>
+      <w:r>
+        <w:rPr>
+          <w:rFonts w:cstheme="minorHAnsi"/>
+        </w:rPr>
+        <w:t xml:space="preserve">Voir </w:t>
+      </w:r>
+      <w:r>
+        <w:rPr>
+          <w:rFonts w:ascii="Consolas" w:hAnsi="Consolas" w:cstheme="minorHAnsi"/>
+          <w:b/>
+          <w:bCs/>
+          <w:sz w:val="20"/>
+          <w:szCs w:val="20"/>
+        </w:rPr>
+        <w:t>cmatrix3</w:t>
+      </w:r>
+      <w:r>
+        <w:rPr>
+          <w:rFonts w:cstheme="minorHAnsi"/>
+          <w:sz w:val="20"/>
+          <w:szCs w:val="20"/>
+        </w:rPr>
+        <w:t xml:space="preserve"> </w:t>
+      </w:r>
+      <w:r>
+        <w:rPr>
+          <w:rFonts w:cstheme="minorHAnsi"/>
+        </w:rPr>
+        <w:t>dans code source inclus.</w:t>
+      </w:r>
+    </w:p>
+    <w:p>
+      <w:pPr>
+        <w:rPr>
+          <w:rFonts w:cstheme="minorHAnsi"/>
+        </w:rPr>
+      </w:pPr>
+    </w:p>
+    <w:p>
+      <w:pPr>
+        <w:rPr>
+          <w:rFonts w:cstheme="minorHAnsi"/>
+          <w:b/>
+          <w:bCs/>
+        </w:rPr>
+      </w:pPr>
+      <w:r>
+        <w:rPr>
+          <w:rFonts w:cstheme="minorHAnsi"/>
+          <w:b/>
+          <w:bCs/>
+        </w:rPr>
+        <w:t>Question 4.1</w:t>
+      </w:r>
+    </w:p>
+    <w:p>
+      <w:pPr>
+        <w:rPr>
+          <w:rFonts w:cstheme="minorHAnsi"/>
+        </w:rPr>
+      </w:pPr>
+      <w:r>
+        <w:rPr>
+          <w:rFonts w:cstheme="minorHAnsi"/>
+        </w:rPr>
+        <w:t>Sachant que la complexité sur un accès aléatoire</w:t>
+      </w:r>
+      <w:r>
+        <w:rPr>
+          <w:rFonts w:cstheme="minorHAnsi"/>
+        </w:rPr>
+        <w:t xml:space="preserve"> dans un </w:t>
+      </w:r>
+      <w:proofErr w:type="gramStart"/>
+      <w:r>
+        <w:rPr>
+          <w:rFonts w:ascii="Consolas" w:hAnsi="Consolas" w:cstheme="minorHAnsi"/>
+          <w:b/>
+          <w:bCs/>
+          <w:sz w:val="20"/>
+          <w:szCs w:val="20"/>
+        </w:rPr>
+        <w:t>std::</w:t>
+      </w:r>
+      <w:proofErr w:type="spellStart"/>
+      <w:proofErr w:type="gramEnd"/>
+      <w:r>
+        <w:rPr>
+          <w:rFonts w:ascii="Consolas" w:hAnsi="Consolas" w:cstheme="minorHAnsi"/>
+          <w:b/>
+          <w:bCs/>
+          <w:sz w:val="20"/>
+          <w:szCs w:val="20"/>
+        </w:rPr>
+        <w:t>vector</w:t>
+      </w:r>
+      <w:proofErr w:type="spellEnd"/>
+      <w:r>
+        <w:rPr>
+          <w:rFonts w:cstheme="minorHAnsi"/>
+          <w:sz w:val="20"/>
+          <w:szCs w:val="20"/>
+        </w:rPr>
+        <w:t xml:space="preserve"> </w:t>
+      </w:r>
+      <w:r>
+        <w:rPr>
+          <w:rFonts w:cstheme="minorHAnsi"/>
+        </w:rPr>
+        <w:t xml:space="preserve">est de </w:t>
+      </w:r>
+      <w:r>
+        <w:rPr>
+          <w:rFonts w:cstheme="minorHAnsi"/>
+          <w:i/>
+          <w:iCs/>
+        </w:rPr>
+        <w:t>O(1)</w:t>
+      </w:r>
+      <w:r>
+        <w:rPr>
+          <w:rFonts w:cstheme="minorHAnsi"/>
+        </w:rPr>
+        <w:t> :</w:t>
+      </w:r>
+    </w:p>
+    <w:p>
+      <w:pPr>
+        <w:rPr>
+          <w:rFonts w:cstheme="minorHAnsi"/>
+        </w:rPr>
+      </w:pPr>
+      <w:r>
+        <w:rPr>
+          <w:rFonts w:cstheme="minorHAnsi"/>
+        </w:rPr>
+        <w:t>C’est la première structure de données</w:t>
+      </w:r>
+      <w:r>
+        <w:rPr>
+          <w:rFonts w:cstheme="minorHAnsi"/>
+        </w:rPr>
+        <w:t xml:space="preserve"> dans tous les ca</w:t>
+      </w:r>
+      <w:r>
+        <w:rPr>
+          <w:rFonts w:cstheme="minorHAnsi"/>
+        </w:rPr>
+        <w:t>s.</w:t>
+      </w:r>
+    </w:p>
+    <w:p>
+      <w:pPr>
+        <w:rPr>
+          <w:rFonts w:cstheme="minorHAnsi"/>
+        </w:rPr>
+      </w:pPr>
+    </w:p>
+    <w:p>
+      <w:pPr>
+        <w:rPr>
+          <w:rFonts w:cstheme="minorHAnsi"/>
+          <w:b/>
+          <w:bCs/>
+        </w:rPr>
+      </w:pPr>
+      <w:r>
+        <w:rPr>
+          <w:rFonts w:cstheme="minorHAnsi"/>
+          <w:b/>
+          <w:bCs/>
+        </w:rPr>
+        <w:t>Question 4.2</w:t>
+      </w:r>
+    </w:p>
+    <w:p>
+      <w:pPr>
+        <w:rPr>
+          <w:rFonts w:cstheme="minorHAnsi"/>
+        </w:rPr>
+      </w:pPr>
+      <w:r>
+        <w:rPr>
+          <w:rFonts w:cstheme="minorHAnsi"/>
+        </w:rPr>
+        <w:t xml:space="preserve">Car elle </w:t>
+      </w:r>
+      <w:r>
+        <w:rPr>
+          <w:rFonts w:cstheme="minorHAnsi"/>
+        </w:rPr>
+        <w:t xml:space="preserve">fait le moins </w:t>
+      </w:r>
+      <w:r>
+        <w:rPr>
+          <w:rFonts w:cstheme="minorHAnsi"/>
+        </w:rPr>
+        <w:t>d’opérations</w:t>
+      </w:r>
+      <w:r>
+        <w:rPr>
+          <w:rFonts w:cstheme="minorHAnsi"/>
+        </w:rPr>
+        <w:t xml:space="preserve">, </w:t>
+      </w:r>
+      <w:r>
+        <w:rPr>
+          <w:rFonts w:cstheme="minorHAnsi"/>
+        </w:rPr>
+        <w:t xml:space="preserve">il suffit juste de retourner la case a l’indice souhaité de </w:t>
+      </w:r>
+      <w:r>
+        <w:rPr>
+          <w:rFonts w:ascii="Consolas" w:hAnsi="Consolas" w:cstheme="minorHAnsi"/>
+          <w:b/>
+          <w:bCs/>
+        </w:rPr>
+        <w:t>matrix</w:t>
+      </w:r>
+      <w:r>
+        <w:rPr>
+          <w:rFonts w:cstheme="minorHAnsi"/>
+        </w:rPr>
+        <w:t>, case qui est une ligne de la matrice.</w:t>
+      </w:r>
+    </w:p>
+    <w:p>
+      <w:pPr>
+        <w:rPr>
+          <w:rFonts w:cstheme="minorHAnsi"/>
+        </w:rPr>
+      </w:pPr>
+    </w:p>
+    <w:p>
+      <w:pPr>
+        <w:rPr>
+          <w:rFonts w:cstheme="minorHAnsi"/>
+          <w:b/>
+          <w:bCs/>
+        </w:rPr>
+      </w:pPr>
+      <w:r>
+        <w:rPr>
+          <w:rFonts w:cstheme="minorHAnsi"/>
+          <w:b/>
+          <w:bCs/>
+        </w:rPr>
+        <w:t>Question 4.3</w:t>
+      </w:r>
+    </w:p>
+    <w:p>
+      <w:pPr>
+        <w:rPr>
+          <w:rFonts w:cstheme="minorHAnsi"/>
+        </w:rPr>
+      </w:pPr>
+      <w:r>
+        <w:rPr>
+          <w:rFonts w:cstheme="minorHAnsi"/>
+        </w:rPr>
+        <w:t>C’est la première structure de données dans tous les cas.</w:t>
+      </w:r>
+    </w:p>
+    <w:p>
+      <w:pPr>
+        <w:rPr>
+          <w:rFonts w:cstheme="minorHAnsi"/>
+        </w:rPr>
+      </w:pPr>
+    </w:p>
+    <w:p>
+      <w:pPr>
+        <w:rPr>
+          <w:rFonts w:cstheme="minorHAnsi"/>
+          <w:b/>
+          <w:bCs/>
+        </w:rPr>
+      </w:pPr>
+      <w:r>
+        <w:rPr>
+          <w:rFonts w:cstheme="minorHAnsi"/>
+          <w:b/>
+          <w:bCs/>
+        </w:rPr>
+        <w:t>Question 4.4</w:t>
+      </w:r>
+    </w:p>
+    <w:p>
+      <w:pPr>
+        <w:rPr>
+          <w:rFonts w:cstheme="minorHAnsi"/>
+        </w:rPr>
+      </w:pPr>
+      <w:r>
+        <w:rPr>
+          <w:rFonts w:cstheme="minorHAnsi"/>
+        </w:rPr>
+        <w:t>Car nous avons juste à, pour chaque ligne, copier la valeur a la colonne souhaitée dans un vecteur de retour, au même index que le numéro de ligne courant.</w:t>
+      </w:r>
+      <w:r>
+        <w:rPr>
+          <w:rFonts w:cstheme="minorHAnsi"/>
+        </w:rPr>
+        <w:br/>
+        <w:t>Les autres structures de données doivent premièrement initialiser le vecteur de retour à 0 pour n lignes, puis :</w:t>
+      </w:r>
+    </w:p>
+    <w:p>
+      <w:pPr>
+        <w:pStyle w:val="ListParagraph"/>
+        <w:numPr>
+          <w:ilvl w:val="0"/>
+          <w:numId w:val="1"/>
+        </w:numPr>
+        <w:rPr>
+          <w:rFonts w:cstheme="minorHAnsi"/>
+        </w:rPr>
+      </w:pPr>
+      <w:r>
+        <w:rPr>
+          <w:rFonts w:cstheme="minorHAnsi"/>
+        </w:rPr>
+        <w:t xml:space="preserve">Vérifier le numéro </w:t>
+      </w:r>
+      <w:r>
+        <w:rPr>
+          <w:rFonts w:cstheme="minorHAnsi"/>
+        </w:rPr>
+        <w:t>de</w:t>
+      </w:r>
+      <w:r>
+        <w:rPr>
+          <w:rFonts w:cstheme="minorHAnsi"/>
+        </w:rPr>
+        <w:t xml:space="preserve"> colonne pour chaque </w:t>
+      </w:r>
+      <w:proofErr w:type="spellStart"/>
+      <w:r>
+        <w:rPr>
+          <w:rFonts w:cstheme="minorHAnsi"/>
+        </w:rPr>
+        <w:t>node</w:t>
+      </w:r>
+      <w:proofErr w:type="spellEnd"/>
+      <w:r>
+        <w:rPr>
+          <w:rFonts w:cstheme="minorHAnsi"/>
+        </w:rPr>
+        <w:t xml:space="preserve"> de la liste de </w:t>
+      </w:r>
+      <w:r>
+        <w:rPr>
+          <w:rFonts w:ascii="Consolas" w:hAnsi="Consolas" w:cstheme="minorHAnsi"/>
+          <w:b/>
+          <w:bCs/>
+          <w:sz w:val="20"/>
+          <w:szCs w:val="20"/>
+        </w:rPr>
+        <w:t>cmatrix2</w:t>
+      </w:r>
+      <w:r>
+        <w:rPr>
+          <w:rFonts w:cstheme="minorHAnsi"/>
+        </w:rPr>
+        <w:t>, et le copier au bon endroit dans le vecteur de retour.</w:t>
+      </w:r>
+    </w:p>
+    <w:p>
+      <w:pPr>
+        <w:pStyle w:val="ListParagraph"/>
+        <w:numPr>
+          <w:ilvl w:val="0"/>
+          <w:numId w:val="1"/>
+        </w:numPr>
+        <w:rPr>
+          <w:rFonts w:cstheme="minorHAnsi"/>
+        </w:rPr>
+      </w:pPr>
+      <w:r>
+        <w:rPr>
+          <w:rFonts w:cstheme="minorHAnsi"/>
+        </w:rPr>
+        <w:t>Vérifier</w:t>
+      </w:r>
+      <w:r>
+        <w:rPr>
+          <w:rFonts w:cstheme="minorHAnsi"/>
+        </w:rPr>
+        <w:t xml:space="preserve"> le numéro de colonne de</w:t>
+      </w:r>
+      <w:r>
+        <w:rPr>
+          <w:rFonts w:cstheme="minorHAnsi"/>
+        </w:rPr>
+        <w:t xml:space="preserve"> chaque </w:t>
+      </w:r>
+      <w:proofErr w:type="spellStart"/>
+      <w:r>
+        <w:rPr>
+          <w:rFonts w:cstheme="minorHAnsi"/>
+        </w:rPr>
+        <w:t>node</w:t>
+      </w:r>
+      <w:proofErr w:type="spellEnd"/>
+      <w:r>
+        <w:rPr>
+          <w:rFonts w:cstheme="minorHAnsi"/>
+        </w:rPr>
+        <w:t xml:space="preserve"> de chaque liste du vecteur de </w:t>
+      </w:r>
+      <w:r>
+        <w:rPr>
+          <w:rFonts w:ascii="Consolas" w:hAnsi="Consolas" w:cstheme="minorHAnsi"/>
+          <w:b/>
+          <w:bCs/>
+          <w:sz w:val="20"/>
+          <w:szCs w:val="20"/>
+        </w:rPr>
+        <w:t>cmatrix3</w:t>
+      </w:r>
+      <w:r>
+        <w:rPr>
+          <w:rFonts w:cstheme="minorHAnsi"/>
+        </w:rPr>
+        <w:t>, et le copier au bon endroit dans le vecteur de retour</w:t>
+      </w:r>
+      <w:r>
+        <w:rPr>
+          <w:rFonts w:cstheme="minorHAnsi"/>
+        </w:rPr>
+        <w:t>.</w:t>
+      </w:r>
+    </w:p>
+    <w:p>
+      <w:pPr>
+        <w:rPr>
+          <w:rFonts w:cstheme="minorHAnsi"/>
+        </w:rPr>
+      </w:pPr>
+      <w:r>
+        <w:rPr>
+          <w:rFonts w:cstheme="minorHAnsi"/>
         </w:rPr>
         <w:br w:type="page"/>
       </w:r>
@@ -702,6 +2117,8 @@
       <w:pPr>
         <w:rPr>
           <w:rFonts w:cstheme="minorHAnsi"/>
+          <w:b/>
+          <w:bCs/>
         </w:rPr>
       </w:pPr>
       <w:r>
@@ -711,87 +2128,162 @@
           <w:bCs/>
         </w:rPr>
         <w:lastRenderedPageBreak/>
-        <w:t>Question 2.4</w:t>
-      </w:r>
-    </w:p>
-    <w:p>
-      <w:pPr>
-        <w:rPr>
-          <w:rFonts w:cstheme="minorHAnsi"/>
-        </w:rPr>
-      </w:pPr>
-      <w:r>
-        <w:rPr>
-          <w:rFonts w:cstheme="minorHAnsi"/>
-        </w:rPr>
-        <w:t xml:space="preserve">Nous devons stocker la donnée membre </w:t>
+        <w:t>Question 4.5</w:t>
+      </w:r>
+    </w:p>
+    <w:p>
+      <w:pPr>
+        <w:rPr>
+          <w:rFonts w:cstheme="minorHAnsi"/>
+        </w:rPr>
+      </w:pPr>
+      <w:r>
+        <w:rPr>
+          <w:rFonts w:cstheme="minorHAnsi"/>
+        </w:rPr>
+        <w:t>C’est la première structure de données dans tous les cas.</w:t>
+      </w:r>
+    </w:p>
+    <w:p>
+      <w:pPr>
+        <w:rPr>
+          <w:rFonts w:cstheme="minorHAnsi"/>
+        </w:rPr>
+      </w:pPr>
+    </w:p>
+    <w:p>
+      <w:pPr>
+        <w:rPr>
+          <w:rFonts w:cstheme="minorHAnsi"/>
+        </w:rPr>
+      </w:pPr>
+      <w:r>
+        <w:rPr>
+          <w:rFonts w:cstheme="minorHAnsi"/>
+          <w:b/>
+          <w:bCs/>
+        </w:rPr>
+        <w:t>Question 4.6</w:t>
+      </w:r>
+    </w:p>
+    <w:p>
+      <w:pPr>
+        <w:rPr>
+          <w:rFonts w:cstheme="minorHAnsi"/>
+        </w:rPr>
+      </w:pPr>
+      <w:r>
+        <w:rPr>
+          <w:rFonts w:cstheme="minorHAnsi"/>
+        </w:rPr>
+        <w:t>Car nous avons juste à retourner la valeur a [ligne][colonne] de la matrice.</w:t>
+      </w:r>
+    </w:p>
+    <w:p>
+      <w:pPr>
+        <w:rPr>
+          <w:rFonts w:cstheme="minorHAnsi"/>
+        </w:rPr>
+      </w:pPr>
+      <w:r>
+        <w:rPr>
+          <w:rFonts w:cstheme="minorHAnsi"/>
+        </w:rPr>
+        <w:t>Les autres structures de données doivent :</w:t>
+      </w:r>
+    </w:p>
+    <w:p>
+      <w:pPr>
+        <w:pStyle w:val="ListParagraph"/>
+        <w:numPr>
+          <w:ilvl w:val="0"/>
+          <w:numId w:val="2"/>
+        </w:numPr>
+        <w:rPr>
+          <w:rFonts w:cstheme="minorHAnsi"/>
+        </w:rPr>
+      </w:pPr>
+      <w:r>
+        <w:rPr>
+          <w:rFonts w:cstheme="minorHAnsi"/>
+        </w:rPr>
+        <w:t xml:space="preserve">Vérifier le numéro de colonne et de ligne pour chaque </w:t>
+      </w:r>
+      <w:proofErr w:type="spellStart"/>
+      <w:r>
+        <w:rPr>
+          <w:rFonts w:cstheme="minorHAnsi"/>
+        </w:rPr>
+        <w:t>node</w:t>
+      </w:r>
+      <w:proofErr w:type="spellEnd"/>
+      <w:r>
+        <w:rPr>
+          <w:rFonts w:cstheme="minorHAnsi"/>
+        </w:rPr>
+        <w:t xml:space="preserve"> </w:t>
+      </w:r>
+      <w:r>
+        <w:rPr>
+          <w:rFonts w:cstheme="minorHAnsi"/>
+        </w:rPr>
+        <w:t xml:space="preserve">de la liste de </w:t>
       </w:r>
       <w:r>
         <w:rPr>
           <w:rFonts w:ascii="Consolas" w:hAnsi="Consolas" w:cstheme="minorHAnsi"/>
-        </w:rPr>
-        <w:t>_size</w:t>
-      </w:r>
-      <w:r>
-        <w:rPr>
-          <w:rFonts w:cstheme="minorHAnsi"/>
-        </w:rPr>
-        <w:t xml:space="preserve"> dans la classe </w:t>
+          <w:b/>
+          <w:bCs/>
+          <w:sz w:val="20"/>
+          <w:szCs w:val="20"/>
+        </w:rPr>
+        <w:t>cmatrix2</w:t>
+      </w:r>
+      <w:r>
+        <w:rPr>
+          <w:rFonts w:cstheme="minorHAnsi"/>
+        </w:rPr>
+        <w:t>, et retourner la valeur associée si ces conditions sont vérifiées.</w:t>
+      </w:r>
+    </w:p>
+    <w:p>
+      <w:pPr>
+        <w:pStyle w:val="ListParagraph"/>
+        <w:numPr>
+          <w:ilvl w:val="0"/>
+          <w:numId w:val="2"/>
+        </w:numPr>
+        <w:rPr>
+          <w:rFonts w:cstheme="minorHAnsi"/>
+        </w:rPr>
+      </w:pPr>
+      <w:r>
+        <w:rPr>
+          <w:rFonts w:cstheme="minorHAnsi"/>
+        </w:rPr>
+        <w:t xml:space="preserve">Vérifier le numéro de colonne de chaque </w:t>
+      </w:r>
+      <w:proofErr w:type="spellStart"/>
+      <w:r>
+        <w:rPr>
+          <w:rFonts w:cstheme="minorHAnsi"/>
+        </w:rPr>
+        <w:t>node</w:t>
+      </w:r>
+      <w:proofErr w:type="spellEnd"/>
+      <w:r>
+        <w:rPr>
+          <w:rFonts w:cstheme="minorHAnsi"/>
+        </w:rPr>
+        <w:t xml:space="preserve"> dans la liste associée à la ligne spécifiée, du vecteur de </w:t>
       </w:r>
       <w:r>
         <w:rPr>
           <w:rFonts w:ascii="Consolas" w:hAnsi="Consolas" w:cstheme="minorHAnsi"/>
-        </w:rPr>
-        <w:t>cmatrix2</w:t>
-      </w:r>
-      <w:r>
-        <w:rPr>
-          <w:rFonts w:cstheme="minorHAnsi"/>
-        </w:rPr>
-        <w:t xml:space="preserve"> car sans elle, il nous serait impossible de connaitre la taille de la matrice d’origine, car nous ne stockons que les valeurs différentes de zéro et non la matrice entière.</w:t>
-      </w:r>
-    </w:p>
-    <w:p>
-      <w:pPr>
-        <w:rPr>
-          <w:rFonts w:cstheme="minorHAnsi"/>
-        </w:rPr>
-      </w:pPr>
-    </w:p>
-    <w:p>
-      <w:pPr>
-        <w:rPr>
-          <w:rFonts w:cstheme="minorHAnsi"/>
-          <w:b/>
-          <w:bCs/>
-        </w:rPr>
-      </w:pPr>
-      <w:r>
-        <w:rPr>
-          <w:rFonts w:cstheme="minorHAnsi"/>
-          <w:b/>
-          <w:bCs/>
-        </w:rPr>
-        <w:t>Question 3.1</w:t>
-      </w:r>
-    </w:p>
-    <w:p>
-      <w:pPr>
-        <w:rPr>
-          <w:rFonts w:cstheme="minorHAnsi"/>
-        </w:rPr>
-      </w:pPr>
-      <w:r>
-        <w:rPr>
-          <w:rFonts w:cstheme="minorHAnsi"/>
-        </w:rPr>
-        <w:t xml:space="preserve">Voir </w:t>
-      </w:r>
-      <w:r>
-        <w:rPr>
-          <w:rFonts w:ascii="Consolas" w:hAnsi="Consolas" w:cstheme="minorHAnsi"/>
-          <w:b/>
-          <w:bCs/>
+          <w:b/>
+          <w:bCs/>
+          <w:sz w:val="20"/>
+          <w:szCs w:val="20"/>
         </w:rPr>
         <w:t>cmatrix3</w:t>
       </w:r>
@@ -799,77 +2291,258 @@
         <w:rPr>
           <w:rFonts w:cstheme="minorHAnsi"/>
         </w:rPr>
-        <w:t xml:space="preserve"> dans code source inclus.</w:t>
-      </w:r>
-    </w:p>
-    <w:p>
-      <w:pPr>
-        <w:rPr>
-          <w:rFonts w:cstheme="minorHAnsi"/>
-        </w:rPr>
-      </w:pPr>
-    </w:p>
-    <w:p>
-      <w:pPr>
-        <w:rPr>
-          <w:rFonts w:cstheme="minorHAnsi"/>
-          <w:b/>
-          <w:bCs/>
-        </w:rPr>
-      </w:pPr>
-      <w:r>
-        <w:rPr>
-          <w:rFonts w:cstheme="minorHAnsi"/>
-          <w:b/>
-          <w:bCs/>
-        </w:rPr>
-        <w:t>Question 3.</w:t>
-      </w:r>
-      <w:r>
-        <w:rPr>
-          <w:rFonts w:cstheme="minorHAnsi"/>
-          <w:b/>
-          <w:bCs/>
-        </w:rPr>
-        <w:t>2</w:t>
-      </w:r>
-    </w:p>
-    <w:p>
-      <w:pPr>
-        <w:rPr>
-          <w:rFonts w:cstheme="minorHAnsi"/>
-        </w:rPr>
-      </w:pPr>
-      <w:r>
-        <w:rPr>
-          <w:rFonts w:cstheme="minorHAnsi"/>
-        </w:rPr>
-        <w:t xml:space="preserve">Voir </w:t>
-      </w:r>
-      <w:r>
-        <w:rPr>
-          <w:rFonts w:ascii="Consolas" w:hAnsi="Consolas" w:cstheme="minorHAnsi"/>
-          <w:b/>
-          <w:bCs/>
-        </w:rPr>
-        <w:t>cmatrix3</w:t>
-      </w:r>
-      <w:r>
-        <w:rPr>
-          <w:rFonts w:cstheme="minorHAnsi"/>
-        </w:rPr>
-        <w:t xml:space="preserve"> dans code source inclus.</w:t>
-      </w:r>
-    </w:p>
-    <w:p>
-      <w:pPr>
-        <w:rPr>
-          <w:rFonts w:cstheme="minorHAnsi"/>
-        </w:rPr>
-      </w:pPr>
+        <w:t xml:space="preserve">, et </w:t>
+      </w:r>
+      <w:r>
+        <w:rPr>
+          <w:rFonts w:cstheme="minorHAnsi"/>
+        </w:rPr>
+        <w:t>retourner la valeur associée si ces conditions sont vérifiées.</w:t>
+      </w:r>
+    </w:p>
+    <w:p>
+      <w:pPr>
+        <w:pStyle w:val="ListParagraph"/>
+        <w:numPr>
+          <w:ilvl w:val="0"/>
+          <w:numId w:val="2"/>
+        </w:numPr>
+        <w:rPr>
+          <w:rFonts w:cstheme="minorHAnsi"/>
+        </w:rPr>
+      </w:pPr>
+      <w:r>
+        <w:rPr>
+          <w:rFonts w:cstheme="minorHAnsi"/>
+        </w:rPr>
+        <w:t>Retourner 0 si la recherche n’a rien donnée dans ces deux dernières structures.</w:t>
+      </w:r>
+    </w:p>
+    <w:p>
+      <w:pPr>
+        <w:rPr>
+          <w:rFonts w:cstheme="minorHAnsi"/>
+          <w:b/>
+          <w:bCs/>
+        </w:rPr>
+      </w:pPr>
+      <w:r>
+        <w:rPr>
+          <w:rFonts w:cstheme="minorHAnsi"/>
+          <w:b/>
+          <w:bCs/>
+        </w:rPr>
+        <w:t>Question 4.7</w:t>
+      </w:r>
+    </w:p>
+    <w:p>
+      <w:pPr>
+        <w:rPr>
+          <w:rFonts w:ascii="Consolas" w:hAnsi="Consolas" w:cs="Courier New"/>
+          <w:b/>
+          <w:bCs/>
+          <w:sz w:val="20"/>
+          <w:szCs w:val="20"/>
+        </w:rPr>
+      </w:pPr>
+      <w:r>
+        <w:rPr>
+          <w:rFonts w:cstheme="minorHAnsi"/>
+        </w:rPr>
+        <w:t xml:space="preserve">On aurait pu utiliser la structure suivante : </w:t>
+      </w:r>
+      <w:proofErr w:type="spellStart"/>
+      <w:r>
+        <w:rPr>
+          <w:rFonts w:ascii="Consolas" w:hAnsi="Consolas" w:cs="Courier New"/>
+          <w:b/>
+          <w:bCs/>
+          <w:sz w:val="20"/>
+          <w:szCs w:val="20"/>
+        </w:rPr>
+        <w:t>CList</w:t>
+      </w:r>
+      <w:proofErr w:type="spellEnd"/>
+      <w:r>
+        <w:rPr>
+          <w:rFonts w:ascii="Consolas" w:hAnsi="Consolas" w:cs="Courier New"/>
+          <w:b/>
+          <w:bCs/>
+          <w:sz w:val="20"/>
+          <w:szCs w:val="20"/>
+        </w:rPr>
+        <w:t>&lt;</w:t>
+      </w:r>
+      <w:proofErr w:type="gramStart"/>
+      <w:r>
+        <w:rPr>
+          <w:rFonts w:ascii="Consolas" w:hAnsi="Consolas" w:cs="Courier New"/>
+          <w:b/>
+          <w:bCs/>
+          <w:sz w:val="20"/>
+          <w:szCs w:val="20"/>
+        </w:rPr>
+        <w:t>std::</w:t>
+      </w:r>
+      <w:proofErr w:type="gramEnd"/>
+      <w:r>
+        <w:rPr>
+          <w:rFonts w:ascii="Consolas" w:hAnsi="Consolas" w:cs="Courier New"/>
+          <w:b/>
+          <w:bCs/>
+          <w:sz w:val="20"/>
+          <w:szCs w:val="20"/>
+        </w:rPr>
+        <w:t>pair&lt;</w:t>
+      </w:r>
+      <w:proofErr w:type="spellStart"/>
+      <w:r>
+        <w:rPr>
+          <w:rFonts w:ascii="Consolas" w:hAnsi="Consolas" w:cs="Courier New"/>
+          <w:b/>
+          <w:bCs/>
+          <w:sz w:val="20"/>
+          <w:szCs w:val="20"/>
+        </w:rPr>
+        <w:t>unsigned</w:t>
+      </w:r>
+      <w:proofErr w:type="spellEnd"/>
+      <w:r>
+        <w:rPr>
+          <w:rFonts w:ascii="Consolas" w:hAnsi="Consolas" w:cs="Courier New"/>
+          <w:b/>
+          <w:bCs/>
+          <w:sz w:val="20"/>
+          <w:szCs w:val="20"/>
+        </w:rPr>
+        <w:t xml:space="preserve">, </w:t>
+      </w:r>
+      <w:proofErr w:type="spellStart"/>
+      <w:r>
+        <w:rPr>
+          <w:rFonts w:ascii="Consolas" w:hAnsi="Consolas" w:cs="Courier New"/>
+          <w:b/>
+          <w:bCs/>
+          <w:sz w:val="20"/>
+          <w:szCs w:val="20"/>
+        </w:rPr>
+        <w:t>CList</w:t>
+      </w:r>
+      <w:proofErr w:type="spellEnd"/>
+      <w:r>
+        <w:rPr>
+          <w:rFonts w:ascii="Consolas" w:hAnsi="Consolas" w:cs="Courier New"/>
+          <w:b/>
+          <w:bCs/>
+          <w:sz w:val="20"/>
+          <w:szCs w:val="20"/>
+        </w:rPr>
+        <w:t>&lt;</w:t>
+      </w:r>
+      <w:proofErr w:type="spellStart"/>
+      <w:r>
+        <w:rPr>
+          <w:rFonts w:ascii="Consolas" w:hAnsi="Consolas" w:cs="Courier New"/>
+          <w:b/>
+          <w:bCs/>
+          <w:sz w:val="20"/>
+          <w:szCs w:val="20"/>
+        </w:rPr>
+        <w:t>pairColVal</w:t>
+      </w:r>
+      <w:proofErr w:type="spellEnd"/>
+      <w:r>
+        <w:rPr>
+          <w:rFonts w:ascii="Consolas" w:hAnsi="Consolas" w:cs="Courier New"/>
+          <w:b/>
+          <w:bCs/>
+          <w:sz w:val="20"/>
+          <w:szCs w:val="20"/>
+        </w:rPr>
+        <w:t>&gt;</w:t>
+      </w:r>
+      <w:r>
+        <w:rPr>
+          <w:rFonts w:ascii="Consolas" w:hAnsi="Consolas" w:cs="Courier New"/>
+          <w:b/>
+          <w:bCs/>
+          <w:sz w:val="20"/>
+          <w:szCs w:val="20"/>
+        </w:rPr>
+        <w:t>&gt;</w:t>
+      </w:r>
+    </w:p>
+    <w:p>
+      <w:pPr>
+        <w:rPr>
+          <w:rFonts w:ascii="Consolas" w:hAnsi="Consolas" w:cs="Courier New"/>
+          <w:b/>
+          <w:bCs/>
+          <w:sz w:val="20"/>
+          <w:szCs w:val="20"/>
+        </w:rPr>
+      </w:pPr>
+    </w:p>
+    <w:p>
+      <w:pPr>
+        <w:rPr>
+          <w:rFonts w:cstheme="minorHAnsi"/>
+          <w:b/>
+          <w:bCs/>
+        </w:rPr>
+      </w:pPr>
+      <w:r>
+        <w:rPr>
+          <w:rFonts w:cstheme="minorHAnsi"/>
+          <w:b/>
+          <w:bCs/>
+        </w:rPr>
+        <w:t>Question 4.8</w:t>
+      </w:r>
+    </w:p>
+    <w:p>
+      <w:pPr>
+        <w:rPr>
+          <w:rFonts w:cstheme="minorHAnsi"/>
+        </w:rPr>
+      </w:pPr>
+      <w:r>
+        <w:rPr>
+          <w:rFonts w:cstheme="minorHAnsi"/>
+          <w:strike/>
+        </w:rPr>
+        <w:t>Parce que c’était écrit en bas de page 2.</w:t>
+      </w:r>
+    </w:p>
+    <w:p>
+      <w:pPr>
+        <w:rPr>
+          <w:rFonts w:cstheme="minorHAnsi"/>
+        </w:rPr>
+      </w:pPr>
+      <w:r>
+        <w:rPr>
+          <w:rFonts w:cstheme="minorHAnsi"/>
+        </w:rPr>
+        <w:t>Car nous avons bien nos trois valeurs symbolisant le numéro de ligne (première valeur de la première paire), le numéro de colonne (première valeur de la seconde paire) et la valeur a cet endroit (seconde valeur de la seconde paire).</w:t>
+      </w:r>
+    </w:p>
+    <w:p>
+      <w:pPr>
+        <w:rPr>
+          <w:rFonts w:cstheme="minorHAnsi"/>
+        </w:rPr>
+      </w:pPr>
+      <w:r>
+        <w:rPr>
+          <w:rFonts w:cstheme="minorHAnsi"/>
+        </w:rPr>
+        <w:t>Nous avons aussi dans la première liste toutes nos lignes, avec une seconde liste associée a chaque ligne contenant les colonnes et leur valeur.</w:t>
+      </w:r>
     </w:p>
     <w:sectPr>
-      <w:headerReference w:type="default" r:id="rId7"/>
+      <w:headerReference w:type="default" r:id="rId8"/>
+      <w:footerReference w:type="default" r:id="rId9"/>
       <w:pgSz w:w="11906" w:h="16838"/>
       <w:pgMar w:top="1440" w:right="1440" w:bottom="1440" w:left="1440" w:header="708" w:footer="708" w:gutter="0"/>
       <w:cols w:space="708"/>
@@ -898,6 +2571,95 @@
 </w:endnotes>
 </file>
 
+<file path=word/footer1.xml><?xml version="1.0" encoding="utf-8"?>
+<w:ftr xmlns:wpc="http://schemas.microsoft.com/office/word/2010/wordprocessingCanvas" xmlns:cx="http://schemas.microsoft.com/office/drawing/2014/chartex" xmlns:cx1="http://schemas.microsoft.com/office/drawing/2015/9/8/chartex" xmlns:cx2="http://schemas.microsoft.com/office/drawing/2015/10/21/chartex" xmlns:cx3="http://schemas.microsoft.com/office/drawing/2016/5/9/chartex" xmlns:cx4="http://schemas.microsoft.com/office/drawing/2016/5/10/chartex" xmlns:cx5="http://schemas.microsoft.com/office/drawing/2016/5/11/chartex" xmlns:cx6="http://schemas.microsoft.com/office/drawing/2016/5/12/chartex" xmlns:cx7="http://schemas.microsoft.com/office/drawing/2016/5/13/chartex" xmlns:cx8="http://schemas.microsoft.com/office/drawing/2016/5/14/chartex" xmlns:mc="http://schemas.openxmlformats.org/markup-compatibility/2006" xmlns:aink="http://schemas.microsoft.com/office/drawing/2016/ink" xmlns:am3d="http://schemas.microsoft.com/office/drawing/2017/model3d" xmlns:o="urn:schemas-microsoft-com:office:office" xmlns:r="http://schemas.openxmlformats.org/officeDocument/2006/relationships" xmlns:m="http://schemas.openxmlformats.org/officeDocument/2006/math" xmlns:v="urn:schemas-microsoft-com:vml" xmlns:wp14="http://schemas.microsoft.com/office/word/2010/wordprocessingDrawing" xmlns:wp="http://schemas.openxmlformats.org/drawingml/2006/wordprocessingDrawing" xmlns:w10="urn:schemas-microsoft-com:office:word" xmlns:w="http://schemas.openxmlformats.org/wordprocessingml/2006/main" xmlns:w14="http://schemas.microsoft.com/office/word/2010/wordml" xmlns:w15="http://schemas.microsoft.com/office/word/2012/wordml" xmlns:w16cex="http://schemas.microsoft.com/office/word/2018/wordml/cex" xmlns:w16cid="http://schemas.microsoft.com/office/word/2016/wordml/cid" xmlns:w16="http://schemas.microsoft.com/office/word/2018/wordml" xmlns:w16se="http://schemas.microsoft.com/office/word/2015/wordml/symex" xmlns:wpg="http://schemas.microsoft.com/office/word/2010/wordprocessingGroup" xmlns:wpi="http://schemas.microsoft.com/office/word/2010/wordprocessingInk" xmlns:wne="http://schemas.microsoft.com/office/word/2006/wordml" xmlns:wps="http://schemas.microsoft.com/office/word/2010/wordprocessingShape" mc:Ignorable="w14 w15 w16se w16cid w16 w16cex wp14">
+  <w:p>
+    <w:pPr>
+      <w:pStyle w:val="Footer"/>
+    </w:pPr>
+    <w:r>
+      <w:tab/>
+      <w:t xml:space="preserve">Page </w:t>
+    </w:r>
+    <w:r>
+      <w:rPr>
+        <w:b/>
+        <w:bCs/>
+      </w:rPr>
+      <w:fldChar w:fldCharType="begin"/>
+    </w:r>
+    <w:r>
+      <w:rPr>
+        <w:b/>
+        <w:bCs/>
+      </w:rPr>
+      <w:instrText xml:space="preserve"> PAGE  \* Arabic  \* MERGEFORMAT </w:instrText>
+    </w:r>
+    <w:r>
+      <w:rPr>
+        <w:b/>
+        <w:bCs/>
+      </w:rPr>
+      <w:fldChar w:fldCharType="separate"/>
+    </w:r>
+    <w:r>
+      <w:rPr>
+        <w:b/>
+        <w:bCs/>
+        <w:noProof/>
+      </w:rPr>
+      <w:t>1</w:t>
+    </w:r>
+    <w:r>
+      <w:rPr>
+        <w:b/>
+        <w:bCs/>
+      </w:rPr>
+      <w:fldChar w:fldCharType="end"/>
+    </w:r>
+    <w:r>
+      <w:t xml:space="preserve"> sur </w:t>
+    </w:r>
+    <w:r>
+      <w:rPr>
+        <w:b/>
+        <w:bCs/>
+      </w:rPr>
+      <w:fldChar w:fldCharType="begin"/>
+    </w:r>
+    <w:r>
+      <w:rPr>
+        <w:b/>
+        <w:bCs/>
+      </w:rPr>
+      <w:instrText xml:space="preserve"> NUMPAGES  \* Arabic  \* MERGEFORMAT </w:instrText>
+    </w:r>
+    <w:r>
+      <w:rPr>
+        <w:b/>
+        <w:bCs/>
+      </w:rPr>
+      <w:fldChar w:fldCharType="separate"/>
+    </w:r>
+    <w:r>
+      <w:rPr>
+        <w:b/>
+        <w:bCs/>
+        <w:noProof/>
+      </w:rPr>
+      <w:t>2</w:t>
+    </w:r>
+    <w:r>
+      <w:rPr>
+        <w:b/>
+        <w:bCs/>
+      </w:rPr>
+      <w:fldChar w:fldCharType="end"/>
+    </w:r>
+  </w:p>
+</w:ftr>
+</file>
+
 <file path=word/footnotes.xml><?xml version="1.0" encoding="utf-8"?>
 <w:footnotes xmlns:wpc="http://schemas.microsoft.com/office/word/2010/wordprocessingCanvas" xmlns:cx="http://schemas.microsoft.com/office/drawing/2014/chartex" xmlns:cx1="http://schemas.microsoft.com/office/drawing/2015/9/8/chartex" xmlns:cx2="http://schemas.microsoft.com/office/drawing/2015/10/21/chartex" xmlns:cx3="http://schemas.microsoft.com/office/drawing/2016/5/9/chartex" xmlns:cx4="http://schemas.microsoft.com/office/drawing/2016/5/10/chartex" xmlns:cx5="http://schemas.microsoft.com/office/drawing/2016/5/11/chartex" xmlns:cx6="http://schemas.microsoft.com/office/drawing/2016/5/12/chartex" xmlns:cx7="http://schemas.microsoft.com/office/drawing/2016/5/13/chartex" xmlns:cx8="http://schemas.microsoft.com/office/drawing/2016/5/14/chartex" xmlns:mc="http://schemas.openxmlformats.org/markup-compatibility/2006" xmlns:aink="http://schemas.microsoft.com/office/drawing/2016/ink" xmlns:am3d="http://schemas.microsoft.com/office/drawing/2017/model3d" xmlns:o="urn:schemas-microsoft-com:office:office" xmlns:r="http://schemas.openxmlformats.org/officeDocument/2006/relationships" xmlns:m="http://schemas.openxmlformats.org/officeDocument/2006/math" xmlns:v="urn:schemas-microsoft-com:vml" xmlns:wp14="http://schemas.microsoft.com/office/word/2010/wordprocessingDrawing" xmlns:wp="http://schemas.openxmlformats.org/drawingml/2006/wordprocessingDrawing" xmlns:w10="urn:schemas-microsoft-com:office:word" xmlns:w="http://schemas.openxmlformats.org/wordprocessingml/2006/main" xmlns:w14="http://schemas.microsoft.com/office/word/2010/wordml" xmlns:w15="http://schemas.microsoft.com/office/word/2012/wordml" xmlns:w16cex="http://schemas.microsoft.com/office/word/2018/wordml/cex" xmlns:w16cid="http://schemas.microsoft.com/office/word/2016/wordml/cid" xmlns:w16="http://schemas.microsoft.com/office/word/2018/wordml" xmlns:w16se="http://schemas.microsoft.com/office/word/2015/wordml/symex" xmlns:wpg="http://schemas.microsoft.com/office/word/2010/wordprocessingGroup" xmlns:wpi="http://schemas.microsoft.com/office/word/2010/wordprocessingInk" xmlns:wne="http://schemas.microsoft.com/office/word/2006/wordml" xmlns:wps="http://schemas.microsoft.com/office/word/2010/wordprocessingShape" mc:Ignorable="w14 w15 w16se w16cid w16 w16cex wp14">
   <w:footnote w:type="separator" w:id="-1">
@@ -922,32 +2684,305 @@
   <w:p>
     <w:pPr>
       <w:pStyle w:val="Header"/>
+      <w:rPr>
+        <w:lang w:val="en-US"/>
+      </w:rPr>
     </w:pPr>
     <w:r>
-      <w:t>M3103</w:t>
+      <w:rPr>
+        <w:lang w:val="en-US"/>
+      </w:rPr>
+      <w:t>S</w:t>
     </w:r>
     <w:r>
+      <w:rPr>
+        <w:lang w:val="en-US"/>
+      </w:rPr>
+      <w:t>OLLIER Alexandre</w:t>
+    </w:r>
+    <w:r>
+      <w:rPr>
+        <w:lang w:val="en-US"/>
+      </w:rPr>
       <w:tab/>
     </w:r>
     <w:r>
       <w:rPr>
         <w:b/>
         <w:bCs/>
+        <w:lang w:val="en-US"/>
       </w:rPr>
-      <w:t>Bonus B.3 – Test 2019/2020</w:t>
+      <w:t>Bonus B.3 – Test</w:t>
     </w:r>
     <w:r>
       <w:rPr>
         <w:b/>
         <w:bCs/>
+        <w:lang w:val="en-US"/>
+      </w:rPr>
+      <w:t xml:space="preserve"> M3103</w:t>
+    </w:r>
+    <w:r>
+      <w:rPr>
+        <w:b/>
+        <w:bCs/>
+        <w:lang w:val="en-US"/>
+      </w:rPr>
+      <w:t xml:space="preserve"> 2019/2020</w:t>
+    </w:r>
+    <w:r>
+      <w:rPr>
+        <w:b/>
+        <w:bCs/>
+        <w:lang w:val="en-US"/>
       </w:rPr>
       <w:tab/>
     </w:r>
     <w:r>
+      <w:rPr>
+        <w:lang w:val="en-US"/>
+      </w:rPr>
       <w:t>25/09/2020</w:t>
     </w:r>
   </w:p>
 </w:hdr>
+</file>
+
+<file path=word/numbering.xml><?xml version="1.0" encoding="utf-8"?>
+<w:numbering xmlns:wpc="http://schemas.microsoft.com/office/word/2010/wordprocessingCanvas" xmlns:cx="http://schemas.microsoft.com/office/drawing/2014/chartex" xmlns:cx1="http://schemas.microsoft.com/office/drawing/2015/9/8/chartex" xmlns:cx2="http://schemas.microsoft.com/office/drawing/2015/10/21/chartex" xmlns:cx3="http://schemas.microsoft.com/office/drawing/2016/5/9/chartex" xmlns:cx4="http://schemas.microsoft.com/office/drawing/2016/5/10/chartex" xmlns:cx5="http://schemas.microsoft.com/office/drawing/2016/5/11/chartex" xmlns:cx6="http://schemas.microsoft.com/office/drawing/2016/5/12/chartex" xmlns:cx7="http://schemas.microsoft.com/office/drawing/2016/5/13/chartex" xmlns:cx8="http://schemas.microsoft.com/office/drawing/2016/5/14/chartex" xmlns:mc="http://schemas.openxmlformats.org/markup-compatibility/2006" xmlns:aink="http://schemas.microsoft.com/office/drawing/2016/ink" xmlns:am3d="http://schemas.microsoft.com/office/drawing/2017/model3d" xmlns:o="urn:schemas-microsoft-com:office:office" xmlns:r="http://schemas.openxmlformats.org/officeDocument/2006/relationships" xmlns:m="http://schemas.openxmlformats.org/officeDocument/2006/math" xmlns:v="urn:schemas-microsoft-com:vml" xmlns:wp14="http://schemas.microsoft.com/office/word/2010/wordprocessingDrawing" xmlns:wp="http://schemas.openxmlformats.org/drawingml/2006/wordprocessingDrawing" xmlns:w10="urn:schemas-microsoft-com:office:word" xmlns:w="http://schemas.openxmlformats.org/wordprocessingml/2006/main" xmlns:w14="http://schemas.microsoft.com/office/word/2010/wordml" xmlns:w15="http://schemas.microsoft.com/office/word/2012/wordml" xmlns:w16cex="http://schemas.microsoft.com/office/word/2018/wordml/cex" xmlns:w16cid="http://schemas.microsoft.com/office/word/2016/wordml/cid" xmlns:w16="http://schemas.microsoft.com/office/word/2018/wordml" xmlns:w16se="http://schemas.microsoft.com/office/word/2015/wordml/symex" xmlns:wpg="http://schemas.microsoft.com/office/word/2010/wordprocessingGroup" xmlns:wpi="http://schemas.microsoft.com/office/word/2010/wordprocessingInk" xmlns:wne="http://schemas.microsoft.com/office/word/2006/wordml" xmlns:wps="http://schemas.microsoft.com/office/word/2010/wordprocessingShape" mc:Ignorable="w14 w15 w16se w16cid w16 w16cex wp14">
+  <w:abstractNum w:abstractNumId="0" w15:restartNumberingAfterBreak="0">
+    <w:nsid w:val="46E57225"/>
+    <w:multiLevelType w:val="hybridMultilevel"/>
+    <w:tmpl w:val="AA9244BA"/>
+    <w:lvl w:ilvl="0" w:tplc="040C0001">
+      <w:start w:val="1"/>
+      <w:numFmt w:val="bullet"/>
+      <w:lvlText w:val=""/>
+      <w:lvlJc w:val="left"/>
+      <w:pPr>
+        <w:ind w:left="720" w:hanging="360"/>
+      </w:pPr>
+      <w:rPr>
+        <w:rFonts w:ascii="Symbol" w:hAnsi="Symbol" w:hint="default"/>
+      </w:rPr>
+    </w:lvl>
+    <w:lvl w:ilvl="1" w:tplc="040C0003" w:tentative="1">
+      <w:start w:val="1"/>
+      <w:numFmt w:val="bullet"/>
+      <w:lvlText w:val="o"/>
+      <w:lvlJc w:val="left"/>
+      <w:pPr>
+        <w:ind w:left="1440" w:hanging="360"/>
+      </w:pPr>
+      <w:rPr>
+        <w:rFonts w:ascii="Courier New" w:hAnsi="Courier New" w:cs="Courier New" w:hint="default"/>
+      </w:rPr>
+    </w:lvl>
+    <w:lvl w:ilvl="2" w:tplc="040C0005" w:tentative="1">
+      <w:start w:val="1"/>
+      <w:numFmt w:val="bullet"/>
+      <w:lvlText w:val=""/>
+      <w:lvlJc w:val="left"/>
+      <w:pPr>
+        <w:ind w:left="2160" w:hanging="360"/>
+      </w:pPr>
+      <w:rPr>
+        <w:rFonts w:ascii="Wingdings" w:hAnsi="Wingdings" w:hint="default"/>
+      </w:rPr>
+    </w:lvl>
+    <w:lvl w:ilvl="3" w:tplc="040C0001" w:tentative="1">
+      <w:start w:val="1"/>
+      <w:numFmt w:val="bullet"/>
+      <w:lvlText w:val=""/>
+      <w:lvlJc w:val="left"/>
+      <w:pPr>
+        <w:ind w:left="2880" w:hanging="360"/>
+      </w:pPr>
+      <w:rPr>
+        <w:rFonts w:ascii="Symbol" w:hAnsi="Symbol" w:hint="default"/>
+      </w:rPr>
+    </w:lvl>
+    <w:lvl w:ilvl="4" w:tplc="040C0003" w:tentative="1">
+      <w:start w:val="1"/>
+      <w:numFmt w:val="bullet"/>
+      <w:lvlText w:val="o"/>
+      <w:lvlJc w:val="left"/>
+      <w:pPr>
+        <w:ind w:left="3600" w:hanging="360"/>
+      </w:pPr>
+      <w:rPr>
+        <w:rFonts w:ascii="Courier New" w:hAnsi="Courier New" w:cs="Courier New" w:hint="default"/>
+      </w:rPr>
+    </w:lvl>
+    <w:lvl w:ilvl="5" w:tplc="040C0005" w:tentative="1">
+      <w:start w:val="1"/>
+      <w:numFmt w:val="bullet"/>
+      <w:lvlText w:val=""/>
+      <w:lvlJc w:val="left"/>
+      <w:pPr>
+        <w:ind w:left="4320" w:hanging="360"/>
+      </w:pPr>
+      <w:rPr>
+        <w:rFonts w:ascii="Wingdings" w:hAnsi="Wingdings" w:hint="default"/>
+      </w:rPr>
+    </w:lvl>
+    <w:lvl w:ilvl="6" w:tplc="040C0001" w:tentative="1">
+      <w:start w:val="1"/>
+      <w:numFmt w:val="bullet"/>
+      <w:lvlText w:val=""/>
+      <w:lvlJc w:val="left"/>
+      <w:pPr>
+        <w:ind w:left="5040" w:hanging="360"/>
+      </w:pPr>
+      <w:rPr>
+        <w:rFonts w:ascii="Symbol" w:hAnsi="Symbol" w:hint="default"/>
+      </w:rPr>
+    </w:lvl>
+    <w:lvl w:ilvl="7" w:tplc="040C0003" w:tentative="1">
+      <w:start w:val="1"/>
+      <w:numFmt w:val="bullet"/>
+      <w:lvlText w:val="o"/>
+      <w:lvlJc w:val="left"/>
+      <w:pPr>
+        <w:ind w:left="5760" w:hanging="360"/>
+      </w:pPr>
+      <w:rPr>
+        <w:rFonts w:ascii="Courier New" w:hAnsi="Courier New" w:cs="Courier New" w:hint="default"/>
+      </w:rPr>
+    </w:lvl>
+    <w:lvl w:ilvl="8" w:tplc="040C0005" w:tentative="1">
+      <w:start w:val="1"/>
+      <w:numFmt w:val="bullet"/>
+      <w:lvlText w:val=""/>
+      <w:lvlJc w:val="left"/>
+      <w:pPr>
+        <w:ind w:left="6480" w:hanging="360"/>
+      </w:pPr>
+      <w:rPr>
+        <w:rFonts w:ascii="Wingdings" w:hAnsi="Wingdings" w:hint="default"/>
+      </w:rPr>
+    </w:lvl>
+  </w:abstractNum>
+  <w:abstractNum w:abstractNumId="1" w15:restartNumberingAfterBreak="0">
+    <w:nsid w:val="7D1E3448"/>
+    <w:multiLevelType w:val="hybridMultilevel"/>
+    <w:tmpl w:val="C58E945C"/>
+    <w:lvl w:ilvl="0" w:tplc="040C0001">
+      <w:start w:val="1"/>
+      <w:numFmt w:val="bullet"/>
+      <w:lvlText w:val=""/>
+      <w:lvlJc w:val="left"/>
+      <w:pPr>
+        <w:ind w:left="720" w:hanging="360"/>
+      </w:pPr>
+      <w:rPr>
+        <w:rFonts w:ascii="Symbol" w:hAnsi="Symbol" w:hint="default"/>
+      </w:rPr>
+    </w:lvl>
+    <w:lvl w:ilvl="1" w:tplc="040C0003" w:tentative="1">
+      <w:start w:val="1"/>
+      <w:numFmt w:val="bullet"/>
+      <w:lvlText w:val="o"/>
+      <w:lvlJc w:val="left"/>
+      <w:pPr>
+        <w:ind w:left="1440" w:hanging="360"/>
+      </w:pPr>
+      <w:rPr>
+        <w:rFonts w:ascii="Courier New" w:hAnsi="Courier New" w:cs="Courier New" w:hint="default"/>
+      </w:rPr>
+    </w:lvl>
+    <w:lvl w:ilvl="2" w:tplc="040C0005" w:tentative="1">
+      <w:start w:val="1"/>
+      <w:numFmt w:val="bullet"/>
+      <w:lvlText w:val=""/>
+      <w:lvlJc w:val="left"/>
+      <w:pPr>
+        <w:ind w:left="2160" w:hanging="360"/>
+      </w:pPr>
+      <w:rPr>
+        <w:rFonts w:ascii="Wingdings" w:hAnsi="Wingdings" w:hint="default"/>
+      </w:rPr>
+    </w:lvl>
+    <w:lvl w:ilvl="3" w:tplc="040C0001" w:tentative="1">
+      <w:start w:val="1"/>
+      <w:numFmt w:val="bullet"/>
+      <w:lvlText w:val=""/>
+      <w:lvlJc w:val="left"/>
+      <w:pPr>
+        <w:ind w:left="2880" w:hanging="360"/>
+      </w:pPr>
+      <w:rPr>
+        <w:rFonts w:ascii="Symbol" w:hAnsi="Symbol" w:hint="default"/>
+      </w:rPr>
+    </w:lvl>
+    <w:lvl w:ilvl="4" w:tplc="040C0003" w:tentative="1">
+      <w:start w:val="1"/>
+      <w:numFmt w:val="bullet"/>
+      <w:lvlText w:val="o"/>
+      <w:lvlJc w:val="left"/>
+      <w:pPr>
+        <w:ind w:left="3600" w:hanging="360"/>
+      </w:pPr>
+      <w:rPr>
+        <w:rFonts w:ascii="Courier New" w:hAnsi="Courier New" w:cs="Courier New" w:hint="default"/>
+      </w:rPr>
+    </w:lvl>
+    <w:lvl w:ilvl="5" w:tplc="040C0005" w:tentative="1">
+      <w:start w:val="1"/>
+      <w:numFmt w:val="bullet"/>
+      <w:lvlText w:val=""/>
+      <w:lvlJc w:val="left"/>
+      <w:pPr>
+        <w:ind w:left="4320" w:hanging="360"/>
+      </w:pPr>
+      <w:rPr>
+        <w:rFonts w:ascii="Wingdings" w:hAnsi="Wingdings" w:hint="default"/>
+      </w:rPr>
+    </w:lvl>
+    <w:lvl w:ilvl="6" w:tplc="040C0001" w:tentative="1">
+      <w:start w:val="1"/>
+      <w:numFmt w:val="bullet"/>
+      <w:lvlText w:val=""/>
+      <w:lvlJc w:val="left"/>
+      <w:pPr>
+        <w:ind w:left="5040" w:hanging="360"/>
+      </w:pPr>
+      <w:rPr>
+        <w:rFonts w:ascii="Symbol" w:hAnsi="Symbol" w:hint="default"/>
+      </w:rPr>
+    </w:lvl>
+    <w:lvl w:ilvl="7" w:tplc="040C0003" w:tentative="1">
+      <w:start w:val="1"/>
+      <w:numFmt w:val="bullet"/>
+      <w:lvlText w:val="o"/>
+      <w:lvlJc w:val="left"/>
+      <w:pPr>
+        <w:ind w:left="5760" w:hanging="360"/>
+      </w:pPr>
+      <w:rPr>
+        <w:rFonts w:ascii="Courier New" w:hAnsi="Courier New" w:cs="Courier New" w:hint="default"/>
+      </w:rPr>
+    </w:lvl>
+    <w:lvl w:ilvl="8" w:tplc="040C0005" w:tentative="1">
+      <w:start w:val="1"/>
+      <w:numFmt w:val="bullet"/>
+      <w:lvlText w:val=""/>
+      <w:lvlJc w:val="left"/>
+      <w:pPr>
+        <w:ind w:left="6480" w:hanging="360"/>
+      </w:pPr>
+      <w:rPr>
+        <w:rFonts w:ascii="Wingdings" w:hAnsi="Wingdings" w:hint="default"/>
+      </w:rPr>
+    </w:lvl>
+  </w:abstractNum>
+  <w:num w:numId="1">
+    <w:abstractNumId w:val="1"/>
+  </w:num>
+  <w:num w:numId="2">
+    <w:abstractNumId w:val="0"/>
+  </w:num>
+</w:numbering>
 </file>
 
 <file path=word/styles.xml><?xml version="1.0" encoding="utf-8"?>
@@ -1424,6 +3459,17 @@
       <w:color w:val="808080"/>
     </w:rPr>
   </w:style>
+  <w:style w:type="paragraph" w:styleId="ListParagraph">
+    <w:name w:val="List Paragraph"/>
+    <w:basedOn w:val="Normal"/>
+    <w:uiPriority w:val="34"/>
+    <w:qFormat/>
+    <w:rsid w:val="00D42EFE"/>
+    <w:pPr>
+      <w:ind w:left="720"/>
+      <w:contextualSpacing/>
+    </w:pPr>
+  </w:style>
 </w:styles>
 </file>
 

</xml_diff>